<commit_message>
pa las que sea
</commit_message>
<xml_diff>
--- a/SrciptObjetos/EntityFramework.docx
+++ b/SrciptObjetos/EntityFramework.docx
@@ -1,6 +1,6 @@
 
 <file path=word/document.xml><?xml version="1.0" encoding="utf-8"?>
-<w:document xmlns:wpc="http://schemas.microsoft.com/office/word/2010/wordprocessingCanvas" xmlns:mc="http://schemas.openxmlformats.org/markup-compatibility/2006" xmlns:o="urn:schemas-microsoft-com:office:office" xmlns:r="http://schemas.openxmlformats.org/officeDocument/2006/relationships" xmlns:m="http://schemas.openxmlformats.org/officeDocument/2006/math" xmlns:v="urn:schemas-microsoft-com:vml" xmlns:wp14="http://schemas.microsoft.com/office/word/2010/wordprocessingDrawing" xmlns:wp="http://schemas.openxmlformats.org/drawingml/2006/wordprocessingDrawing" xmlns:w10="urn:schemas-microsoft-com:office:word" xmlns:w="http://schemas.openxmlformats.org/wordprocessingml/2006/main" xmlns:w14="http://schemas.microsoft.com/office/word/2010/wordml" xmlns:wpg="http://schemas.microsoft.com/office/word/2010/wordprocessingGroup" xmlns:wpi="http://schemas.microsoft.com/office/word/2010/wordprocessingInk" xmlns:wne="http://schemas.microsoft.com/office/word/2006/wordml" xmlns:wps="http://schemas.microsoft.com/office/word/2010/wordprocessingShape" mc:Ignorable="w14 wp14">
+<w:document xmlns:wpc="http://schemas.microsoft.com/office/word/2010/wordprocessingCanvas" xmlns:mc="http://schemas.openxmlformats.org/markup-compatibility/2006" xmlns:o="urn:schemas-microsoft-com:office:office" xmlns:r="http://schemas.openxmlformats.org/officeDocument/2006/relationships" xmlns:m="http://schemas.openxmlformats.org/officeDocument/2006/math" xmlns:v="urn:schemas-microsoft-com:vml" xmlns:wp14="http://schemas.microsoft.com/office/word/2010/wordprocessingDrawing" xmlns:wp="http://schemas.openxmlformats.org/drawingml/2006/wordprocessingDrawing" xmlns:w10="urn:schemas-microsoft-com:office:word" xmlns:w="http://schemas.openxmlformats.org/wordprocessingml/2006/main" xmlns:w14="http://schemas.microsoft.com/office/word/2010/wordml" xmlns:w15="http://schemas.microsoft.com/office/word/2012/wordml" xmlns:wpg="http://schemas.microsoft.com/office/word/2010/wordprocessingGroup" xmlns:wpi="http://schemas.microsoft.com/office/word/2010/wordprocessingInk" xmlns:wne="http://schemas.microsoft.com/office/word/2006/wordml" xmlns:wps="http://schemas.microsoft.com/office/word/2010/wordprocessingShape" mc:Ignorable="w14 w15 wp14">
   <w:body>
     <w:sdt>
       <w:sdtPr>
@@ -34,8 +34,6 @@
             </w:rPr>
             <w:t>Contenido</w:t>
           </w:r>
-          <w:bookmarkStart w:id="0" w:name="_GoBack"/>
-          <w:bookmarkEnd w:id="0"/>
         </w:p>
         <w:p>
           <w:pPr>
@@ -2215,7 +2213,7 @@
           <w:b/>
         </w:rPr>
       </w:pPr>
-      <w:bookmarkStart w:id="1" w:name="_Toc163683880"/>
+      <w:bookmarkStart w:id="0" w:name="_Toc163683880"/>
       <w:r>
         <w:rPr>
           <w:b/>
@@ -2236,7 +2234,7 @@
         </w:rPr>
         <w:t>CodeFirst</w:t>
       </w:r>
-      <w:bookmarkEnd w:id="1"/>
+      <w:bookmarkEnd w:id="0"/>
       <w:proofErr w:type="spellEnd"/>
     </w:p>
     <w:p/>
@@ -2244,7 +2242,7 @@
       <w:r>
         <w:rPr>
           <w:noProof/>
-          <w:lang w:eastAsia="es-CO"/>
+          <w:lang w:val="en-US"/>
         </w:rPr>
         <w:drawing>
           <wp:inline distT="0" distB="0" distL="0" distR="0" wp14:anchorId="6711B892" wp14:editId="1F847593">
@@ -2262,7 +2260,7 @@
                     <pic:cNvPicPr/>
                   </pic:nvPicPr>
                   <pic:blipFill>
-                    <a:blip r:embed="rId7"/>
+                    <a:blip r:embed="rId6"/>
                     <a:stretch>
                       <a:fillRect/>
                     </a:stretch>
@@ -2287,35 +2285,35 @@
       <w:pPr>
         <w:pStyle w:val="Ttulo2"/>
       </w:pPr>
-      <w:bookmarkStart w:id="2" w:name="_Toc163683881"/>
+      <w:bookmarkStart w:id="1" w:name="_Toc163683881"/>
       <w:r>
         <w:t>Instalar paquetes</w:t>
       </w:r>
+      <w:bookmarkEnd w:id="1"/>
+    </w:p>
+    <w:p>
+      <w:proofErr w:type="spellStart"/>
+      <w:r>
+        <w:t>microsoft.entityFrameworkCore</w:t>
+      </w:r>
+      <w:proofErr w:type="spellEnd"/>
+    </w:p>
+    <w:p>
+      <w:proofErr w:type="spellStart"/>
+      <w:r>
+        <w:t>microsoft.entityFrameworkCore.sqlserver</w:t>
+      </w:r>
+      <w:proofErr w:type="spellEnd"/>
+    </w:p>
+    <w:p>
+      <w:pPr>
+        <w:pStyle w:val="Ttulo2"/>
+      </w:pPr>
+      <w:bookmarkStart w:id="2" w:name="_Toc163683882"/>
+      <w:r>
+        <w:t>Cadena de Conexión</w:t>
+      </w:r>
       <w:bookmarkEnd w:id="2"/>
-    </w:p>
-    <w:p>
-      <w:proofErr w:type="spellStart"/>
-      <w:r>
-        <w:t>microsoft.entityFrameworkCore</w:t>
-      </w:r>
-      <w:proofErr w:type="spellEnd"/>
-    </w:p>
-    <w:p>
-      <w:proofErr w:type="spellStart"/>
-      <w:r>
-        <w:t>microsoft.entityFrameworkCore.sqlserver</w:t>
-      </w:r>
-      <w:proofErr w:type="spellEnd"/>
-    </w:p>
-    <w:p>
-      <w:pPr>
-        <w:pStyle w:val="Ttulo2"/>
-      </w:pPr>
-      <w:bookmarkStart w:id="3" w:name="_Toc163683882"/>
-      <w:r>
-        <w:t>Cadena de Conexión</w:t>
-      </w:r>
-      <w:bookmarkEnd w:id="3"/>
     </w:p>
     <w:p>
       <w:pPr>
@@ -2380,6 +2378,7 @@
           <w:color w:val="A31515"/>
           <w:sz w:val="14"/>
           <w:szCs w:val="14"/>
+          <w:lang w:val="en-US"/>
         </w:rPr>
       </w:pPr>
       <w:r>
@@ -2397,6 +2396,7 @@
           <w:color w:val="2E75B6"/>
           <w:sz w:val="14"/>
           <w:szCs w:val="14"/>
+          <w:lang w:val="en-US"/>
         </w:rPr>
         <w:t>"</w:t>
       </w:r>
@@ -2407,6 +2407,7 @@
           <w:color w:val="2E75B6"/>
           <w:sz w:val="14"/>
           <w:szCs w:val="14"/>
+          <w:lang w:val="en-US"/>
         </w:rPr>
         <w:t>ConexionSQL</w:t>
       </w:r>
@@ -2417,6 +2418,7 @@
           <w:color w:val="2E75B6"/>
           <w:sz w:val="14"/>
           <w:szCs w:val="14"/>
+          <w:lang w:val="en-US"/>
         </w:rPr>
         <w:t>"</w:t>
       </w:r>
@@ -2426,6 +2428,7 @@
           <w:color w:val="000000"/>
           <w:sz w:val="14"/>
           <w:szCs w:val="14"/>
+          <w:lang w:val="en-US"/>
         </w:rPr>
         <w:t xml:space="preserve">: </w:t>
       </w:r>
@@ -2435,8 +2438,9 @@
           <w:color w:val="A31515"/>
           <w:sz w:val="14"/>
           <w:szCs w:val="14"/>
-        </w:rPr>
-        <w:t>"Server=</w:t>
+          <w:lang w:val="en-US"/>
+        </w:rPr>
+        <w:t>"Server=.</w:t>
       </w:r>
       <w:proofErr w:type="gramStart"/>
       <w:r>
@@ -2445,8 +2449,9 @@
           <w:color w:val="A31515"/>
           <w:sz w:val="14"/>
           <w:szCs w:val="14"/>
-        </w:rPr>
-        <w:t>.;</w:t>
+          <w:lang w:val="en-US"/>
+        </w:rPr>
+        <w:t>;Database=</w:t>
       </w:r>
       <w:proofErr w:type="spellStart"/>
       <w:proofErr w:type="gramEnd"/>
@@ -2456,70 +2461,47 @@
           <w:color w:val="A31515"/>
           <w:sz w:val="14"/>
           <w:szCs w:val="14"/>
-        </w:rPr>
-        <w:t>D</w:t>
-      </w:r>
-      <w:proofErr w:type="gramStart"/>
+          <w:lang w:val="en-US"/>
+        </w:rPr>
+        <w:t>DBEntityCore;User</w:t>
+      </w:r>
+      <w:proofErr w:type="spellEnd"/>
       <w:r>
         <w:rPr>
           <w:rFonts w:ascii="Cascadia Mono" w:hAnsi="Cascadia Mono" w:cs="Cascadia Mono"/>
           <w:color w:val="A31515"/>
           <w:sz w:val="14"/>
           <w:szCs w:val="14"/>
-        </w:rPr>
-        <w:t>atabase</w:t>
-      </w:r>
-      <w:proofErr w:type="spellEnd"/>
-      <w:r>
-        <w:rPr>
-          <w:rFonts w:ascii="Cascadia Mono" w:hAnsi="Cascadia Mono" w:cs="Cascadia Mono"/>
-          <w:color w:val="A31515"/>
-          <w:sz w:val="14"/>
-          <w:szCs w:val="14"/>
-        </w:rPr>
-        <w:t>=</w:t>
+          <w:lang w:val="en-US"/>
+        </w:rPr>
+        <w:t xml:space="preserve"> ID=sa;Password=Samupi7185467*;Trusted_Connection=false;MultipleActiveResultSets=true"</w:t>
+      </w:r>
+    </w:p>
+    <w:p>
+      <w:r>
+        <w:rPr>
+          <w:lang w:val="en-US"/>
+        </w:rPr>
+        <w:t xml:space="preserve"> </w:t>
+      </w:r>
+      <w:r>
+        <w:t>}</w:t>
+      </w:r>
+    </w:p>
+    <w:p/>
+    <w:p>
+      <w:pPr>
+        <w:pStyle w:val="Ttulo2"/>
+      </w:pPr>
+      <w:bookmarkStart w:id="3" w:name="_Toc163683883"/>
+      <w:r>
+        <w:t xml:space="preserve">Crear clase </w:t>
       </w:r>
       <w:proofErr w:type="spellStart"/>
-      <w:proofErr w:type="gramEnd"/>
-      <w:r>
-        <w:rPr>
-          <w:rFonts w:ascii="Cascadia Mono" w:hAnsi="Cascadia Mono" w:cs="Cascadia Mono"/>
-          <w:color w:val="A31515"/>
-          <w:sz w:val="14"/>
-          <w:szCs w:val="14"/>
-        </w:rPr>
-        <w:t>DBEntityCore;User</w:t>
-      </w:r>
-      <w:proofErr w:type="spellEnd"/>
-      <w:r>
-        <w:rPr>
-          <w:rFonts w:ascii="Cascadia Mono" w:hAnsi="Cascadia Mono" w:cs="Cascadia Mono"/>
-          <w:color w:val="A31515"/>
-          <w:sz w:val="14"/>
-          <w:szCs w:val="14"/>
-        </w:rPr>
-        <w:t xml:space="preserve"> ID=sa;Password=Samupi7185467*;Trusted_Connection=false;MultipleActiveResultSets=true"</w:t>
-      </w:r>
-    </w:p>
-    <w:p>
-      <w:r>
-        <w:t xml:space="preserve"> }</w:t>
-      </w:r>
-    </w:p>
-    <w:p/>
-    <w:p>
-      <w:pPr>
-        <w:pStyle w:val="Ttulo2"/>
-      </w:pPr>
-      <w:bookmarkStart w:id="4" w:name="_Toc163683883"/>
-      <w:r>
-        <w:t xml:space="preserve">Crear clase </w:t>
-      </w:r>
-      <w:proofErr w:type="spellStart"/>
       <w:r>
         <w:t>AplicationDbContext</w:t>
       </w:r>
-      <w:bookmarkEnd w:id="4"/>
+      <w:bookmarkEnd w:id="3"/>
       <w:proofErr w:type="spellEnd"/>
     </w:p>
     <w:p/>
@@ -2642,6 +2624,7 @@
           <w:color w:val="000000"/>
           <w:sz w:val="14"/>
           <w:szCs w:val="14"/>
+          <w:lang w:val="en-US"/>
         </w:rPr>
       </w:pPr>
       <w:r>
@@ -2653,7 +2636,6 @@
         </w:rPr>
         <w:t xml:space="preserve">     </w:t>
       </w:r>
-      <w:proofErr w:type="spellStart"/>
       <w:proofErr w:type="gramStart"/>
       <w:r>
         <w:rPr>
@@ -2661,10 +2643,10 @@
           <w:color w:val="0000FF"/>
           <w:sz w:val="14"/>
           <w:szCs w:val="14"/>
+          <w:lang w:val="en-US"/>
         </w:rPr>
         <w:t>public</w:t>
       </w:r>
-      <w:proofErr w:type="spellEnd"/>
       <w:proofErr w:type="gramEnd"/>
       <w:r>
         <w:rPr>
@@ -2672,6 +2654,7 @@
           <w:color w:val="000000"/>
           <w:sz w:val="14"/>
           <w:szCs w:val="14"/>
+          <w:lang w:val="en-US"/>
         </w:rPr>
         <w:t xml:space="preserve"> </w:t>
       </w:r>
@@ -2682,6 +2665,7 @@
           <w:color w:val="2B91AF"/>
           <w:sz w:val="14"/>
           <w:szCs w:val="14"/>
+          <w:lang w:val="en-US"/>
         </w:rPr>
         <w:t>AplicationDbContext</w:t>
       </w:r>
@@ -2692,6 +2676,7 @@
           <w:color w:val="000000"/>
           <w:sz w:val="14"/>
           <w:szCs w:val="14"/>
+          <w:lang w:val="en-US"/>
         </w:rPr>
         <w:t>(</w:t>
       </w:r>
@@ -2702,6 +2687,7 @@
           <w:color w:val="000000"/>
           <w:sz w:val="14"/>
           <w:szCs w:val="14"/>
+          <w:lang w:val="en-US"/>
         </w:rPr>
         <w:t>DbContextOptions</w:t>
       </w:r>
@@ -2712,6 +2698,7 @@
           <w:color w:val="000000"/>
           <w:sz w:val="14"/>
           <w:szCs w:val="14"/>
+          <w:lang w:val="en-US"/>
         </w:rPr>
         <w:t>&lt;</w:t>
       </w:r>
@@ -2722,6 +2709,7 @@
           <w:color w:val="000000"/>
           <w:sz w:val="14"/>
           <w:szCs w:val="14"/>
+          <w:lang w:val="en-US"/>
         </w:rPr>
         <w:t>AplicationDbContext</w:t>
       </w:r>
@@ -2732,66 +2720,29 @@
           <w:color w:val="000000"/>
           <w:sz w:val="14"/>
           <w:szCs w:val="14"/>
-        </w:rPr>
-        <w:t xml:space="preserve">&gt; </w:t>
-      </w:r>
-      <w:proofErr w:type="spellStart"/>
+          <w:lang w:val="en-US"/>
+        </w:rPr>
+        <w:t xml:space="preserve">&gt; options) : </w:t>
+      </w:r>
+      <w:r>
+        <w:rPr>
+          <w:rFonts w:ascii="Cascadia Mono" w:hAnsi="Cascadia Mono" w:cs="Cascadia Mono"/>
+          <w:color w:val="0000FF"/>
+          <w:sz w:val="14"/>
+          <w:szCs w:val="14"/>
+          <w:lang w:val="en-US"/>
+        </w:rPr>
+        <w:t>base</w:t>
+      </w:r>
       <w:r>
         <w:rPr>
           <w:rFonts w:ascii="Cascadia Mono" w:hAnsi="Cascadia Mono" w:cs="Cascadia Mono"/>
           <w:color w:val="000000"/>
           <w:sz w:val="14"/>
           <w:szCs w:val="14"/>
-        </w:rPr>
-        <w:t>options</w:t>
-      </w:r>
-      <w:proofErr w:type="spellEnd"/>
-      <w:r>
-        <w:rPr>
-          <w:rFonts w:ascii="Cascadia Mono" w:hAnsi="Cascadia Mono" w:cs="Cascadia Mono"/>
-          <w:color w:val="000000"/>
-          <w:sz w:val="14"/>
-          <w:szCs w:val="14"/>
-        </w:rPr>
-        <w:t xml:space="preserve">) : </w:t>
-      </w:r>
-      <w:r>
-        <w:rPr>
-          <w:rFonts w:ascii="Cascadia Mono" w:hAnsi="Cascadia Mono" w:cs="Cascadia Mono"/>
-          <w:color w:val="0000FF"/>
-          <w:sz w:val="14"/>
-          <w:szCs w:val="14"/>
-        </w:rPr>
-        <w:t>base</w:t>
-      </w:r>
-      <w:r>
-        <w:rPr>
-          <w:rFonts w:ascii="Cascadia Mono" w:hAnsi="Cascadia Mono" w:cs="Cascadia Mono"/>
-          <w:color w:val="000000"/>
-          <w:sz w:val="14"/>
-          <w:szCs w:val="14"/>
-        </w:rPr>
-        <w:t>(</w:t>
-      </w:r>
-      <w:proofErr w:type="spellStart"/>
-      <w:r>
-        <w:rPr>
-          <w:rFonts w:ascii="Cascadia Mono" w:hAnsi="Cascadia Mono" w:cs="Cascadia Mono"/>
-          <w:color w:val="000000"/>
-          <w:sz w:val="14"/>
-          <w:szCs w:val="14"/>
-        </w:rPr>
-        <w:t>options</w:t>
-      </w:r>
-      <w:proofErr w:type="spellEnd"/>
-      <w:r>
-        <w:rPr>
-          <w:rFonts w:ascii="Cascadia Mono" w:hAnsi="Cascadia Mono" w:cs="Cascadia Mono"/>
-          <w:color w:val="000000"/>
-          <w:sz w:val="14"/>
-          <w:szCs w:val="14"/>
-        </w:rPr>
-        <w:t>)</w:t>
+          <w:lang w:val="en-US"/>
+        </w:rPr>
+        <w:t>(options)</w:t>
       </w:r>
     </w:p>
     <w:p>
@@ -2813,8 +2764,18 @@
           <w:color w:val="000000"/>
           <w:sz w:val="14"/>
           <w:szCs w:val="14"/>
-        </w:rPr>
-        <w:t xml:space="preserve">     {</w:t>
+          <w:lang w:val="en-US"/>
+        </w:rPr>
+        <w:t xml:space="preserve">     </w:t>
+      </w:r>
+      <w:r>
+        <w:rPr>
+          <w:rFonts w:ascii="Cascadia Mono" w:hAnsi="Cascadia Mono" w:cs="Cascadia Mono"/>
+          <w:color w:val="000000"/>
+          <w:sz w:val="14"/>
+          <w:szCs w:val="14"/>
+        </w:rPr>
+        <w:t>{</w:t>
       </w:r>
     </w:p>
     <w:p>
@@ -2877,7 +2838,7 @@
       <w:pPr>
         <w:pStyle w:val="Ttulo2"/>
       </w:pPr>
-      <w:bookmarkStart w:id="5" w:name="_Toc163683884"/>
+      <w:bookmarkStart w:id="4" w:name="_Toc163683884"/>
       <w:r>
         <w:t xml:space="preserve">Configuración </w:t>
       </w:r>
@@ -2885,7 +2846,7 @@
       <w:r>
         <w:t>Program</w:t>
       </w:r>
-      <w:bookmarkEnd w:id="5"/>
+      <w:bookmarkEnd w:id="4"/>
       <w:proofErr w:type="spellEnd"/>
     </w:p>
     <w:p>
@@ -2942,6 +2903,7 @@
           <w:color w:val="000000"/>
           <w:sz w:val="14"/>
           <w:szCs w:val="14"/>
+          <w:lang w:val="en-US"/>
         </w:rPr>
       </w:pPr>
       <w:proofErr w:type="spellStart"/>
@@ -2951,6 +2913,7 @@
           <w:color w:val="000000"/>
           <w:sz w:val="14"/>
           <w:szCs w:val="14"/>
+          <w:lang w:val="en-US"/>
         </w:rPr>
         <w:t>builder.Services.AddDbContext</w:t>
       </w:r>
@@ -2961,6 +2924,7 @@
           <w:color w:val="000000"/>
           <w:sz w:val="14"/>
           <w:szCs w:val="14"/>
+          <w:lang w:val="en-US"/>
         </w:rPr>
         <w:t>&lt;</w:t>
       </w:r>
@@ -2971,6 +2935,7 @@
           <w:color w:val="000000"/>
           <w:sz w:val="14"/>
           <w:szCs w:val="14"/>
+          <w:lang w:val="en-US"/>
         </w:rPr>
         <w:t>AplicationDbContext</w:t>
       </w:r>
@@ -2982,9 +2947,11 @@
           <w:color w:val="000000"/>
           <w:sz w:val="14"/>
           <w:szCs w:val="14"/>
+          <w:lang w:val="en-US"/>
         </w:rPr>
         <w:t>&gt;(</w:t>
       </w:r>
+      <w:proofErr w:type="spellStart"/>
       <w:proofErr w:type="gramEnd"/>
       <w:r>
         <w:rPr>
@@ -2992,8 +2959,20 @@
           <w:color w:val="000000"/>
           <w:sz w:val="14"/>
           <w:szCs w:val="14"/>
-        </w:rPr>
-        <w:t>opciones =&gt;</w:t>
+          <w:lang w:val="en-US"/>
+        </w:rPr>
+        <w:t>opciones</w:t>
+      </w:r>
+      <w:proofErr w:type="spellEnd"/>
+      <w:r>
+        <w:rPr>
+          <w:rFonts w:ascii="Cascadia Mono" w:hAnsi="Cascadia Mono" w:cs="Cascadia Mono"/>
+          <w:color w:val="000000"/>
+          <w:sz w:val="14"/>
+          <w:szCs w:val="14"/>
+          <w:lang w:val="en-US"/>
+        </w:rPr>
+        <w:t xml:space="preserve"> =&gt;</w:t>
       </w:r>
     </w:p>
     <w:p>
@@ -3007,6 +2986,7 @@
           <w:color w:val="000000"/>
           <w:sz w:val="14"/>
           <w:szCs w:val="14"/>
+          <w:lang w:val="en-US"/>
         </w:rPr>
       </w:pPr>
       <w:r>
@@ -3015,6 +2995,7 @@
           <w:color w:val="000000"/>
           <w:sz w:val="14"/>
           <w:szCs w:val="14"/>
+          <w:lang w:val="en-US"/>
         </w:rPr>
         <w:t xml:space="preserve">    </w:t>
       </w:r>
@@ -3025,6 +3006,7 @@
           <w:color w:val="000000"/>
           <w:sz w:val="14"/>
           <w:szCs w:val="14"/>
+          <w:lang w:val="en-US"/>
         </w:rPr>
         <w:t>opciones.UseSqlServer(</w:t>
       </w:r>
@@ -3035,6 +3017,7 @@
           <w:color w:val="000000"/>
           <w:sz w:val="14"/>
           <w:szCs w:val="14"/>
+          <w:lang w:val="en-US"/>
         </w:rPr>
         <w:t>builder.Configuration.GetConnectionString(</w:t>
       </w:r>
@@ -3044,6 +3027,7 @@
           <w:color w:val="A31515"/>
           <w:sz w:val="14"/>
           <w:szCs w:val="14"/>
+          <w:lang w:val="en-US"/>
         </w:rPr>
         <w:t>"ConexionSQL"</w:t>
       </w:r>
@@ -3053,6 +3037,7 @@
           <w:color w:val="000000"/>
           <w:sz w:val="14"/>
           <w:szCs w:val="14"/>
+          <w:lang w:val="en-US"/>
         </w:rPr>
         <w:t>))</w:t>
       </w:r>
@@ -3072,17 +3057,19 @@
           <w:color w:val="000000"/>
           <w:sz w:val="14"/>
           <w:szCs w:val="14"/>
-        </w:rPr>
-        <w:t xml:space="preserve">    );</w:t>
-      </w:r>
-    </w:p>
-    <w:p>
-      <w:pPr>
-        <w:rPr>
+          <w:lang w:val="en-US"/>
+        </w:rPr>
+        <w:t xml:space="preserve">    </w:t>
+      </w:r>
+      <w:r>
+        <w:rPr>
+          <w:rFonts w:ascii="Cascadia Mono" w:hAnsi="Cascadia Mono" w:cs="Cascadia Mono"/>
+          <w:color w:val="000000"/>
           <w:sz w:val="14"/>
           <w:szCs w:val="14"/>
         </w:rPr>
-      </w:pPr>
+        <w:t>);</w:t>
+      </w:r>
     </w:p>
     <w:p>
       <w:pPr>
@@ -3091,10 +3078,18 @@
           <w:szCs w:val="14"/>
         </w:rPr>
       </w:pPr>
+    </w:p>
+    <w:p>
+      <w:pPr>
+        <w:rPr>
+          <w:sz w:val="14"/>
+          <w:szCs w:val="14"/>
+        </w:rPr>
+      </w:pPr>
       <w:r>
         <w:rPr>
           <w:noProof/>
-          <w:lang w:eastAsia="es-CO"/>
+          <w:lang w:val="en-US"/>
         </w:rPr>
         <w:drawing>
           <wp:inline distT="0" distB="0" distL="0" distR="0" wp14:anchorId="2479CCF9" wp14:editId="6FB93E80">
@@ -3112,7 +3107,7 @@
                     <pic:cNvPicPr/>
                   </pic:nvPicPr>
                   <pic:blipFill rotWithShape="1">
-                    <a:blip r:embed="rId8"/>
+                    <a:blip r:embed="rId7"/>
                     <a:srcRect l="770" t="1335" b="1750"/>
                     <a:stretch/>
                   </pic:blipFill>
@@ -3152,18 +3147,18 @@
       <w:pPr>
         <w:pStyle w:val="Ttulo1"/>
       </w:pPr>
-      <w:bookmarkStart w:id="6" w:name="_Toc163683885"/>
+      <w:bookmarkStart w:id="5" w:name="_Toc163683885"/>
       <w:r>
         <w:lastRenderedPageBreak/>
         <w:t>Primer Modelo Categoría</w:t>
       </w:r>
-      <w:bookmarkEnd w:id="6"/>
+      <w:bookmarkEnd w:id="5"/>
     </w:p>
     <w:p>
       <w:r>
         <w:rPr>
           <w:noProof/>
-          <w:lang w:eastAsia="es-CO"/>
+          <w:lang w:val="en-US"/>
         </w:rPr>
         <w:drawing>
           <wp:inline distT="0" distB="0" distL="0" distR="0" wp14:anchorId="77D5F96A" wp14:editId="38ED381C">
@@ -3181,7 +3176,7 @@
                     <pic:cNvPicPr/>
                   </pic:nvPicPr>
                   <pic:blipFill rotWithShape="1">
-                    <a:blip r:embed="rId9"/>
+                    <a:blip r:embed="rId8"/>
                     <a:srcRect l="693" r="941" b="7344"/>
                     <a:stretch/>
                   </pic:blipFill>
@@ -3213,17 +3208,17 @@
       <w:pPr>
         <w:pStyle w:val="Ttulo2"/>
       </w:pPr>
-      <w:bookmarkStart w:id="7" w:name="_Toc163683886"/>
+      <w:bookmarkStart w:id="6" w:name="_Toc163683886"/>
       <w:r>
         <w:t>Error de Migración</w:t>
       </w:r>
-      <w:bookmarkEnd w:id="7"/>
+      <w:bookmarkEnd w:id="6"/>
     </w:p>
     <w:p>
       <w:r>
         <w:rPr>
           <w:noProof/>
-          <w:lang w:eastAsia="es-CO"/>
+          <w:lang w:val="en-US"/>
         </w:rPr>
         <w:drawing>
           <wp:inline distT="0" distB="0" distL="0" distR="0" wp14:anchorId="04A416EB" wp14:editId="462D42DC">
@@ -3241,7 +3236,7 @@
                     <pic:cNvPicPr/>
                   </pic:nvPicPr>
                   <pic:blipFill>
-                    <a:blip r:embed="rId10"/>
+                    <a:blip r:embed="rId9"/>
                     <a:stretch>
                       <a:fillRect/>
                     </a:stretch>
@@ -3329,17 +3324,17 @@
       <w:pPr>
         <w:pStyle w:val="Ttulo1"/>
       </w:pPr>
-      <w:bookmarkStart w:id="8" w:name="_Toc163683887"/>
+      <w:bookmarkStart w:id="7" w:name="_Toc163683887"/>
       <w:r>
         <w:t>DATABASE FIRST</w:t>
       </w:r>
-      <w:bookmarkEnd w:id="8"/>
+      <w:bookmarkEnd w:id="7"/>
     </w:p>
     <w:p>
       <w:r>
         <w:rPr>
           <w:noProof/>
-          <w:lang w:eastAsia="es-CO"/>
+          <w:lang w:val="en-US"/>
         </w:rPr>
         <w:drawing>
           <wp:inline distT="0" distB="0" distL="0" distR="0" wp14:anchorId="7917DDE7" wp14:editId="6A4E2FD0">
@@ -3357,7 +3352,7 @@
                     <pic:cNvPicPr/>
                   </pic:nvPicPr>
                   <pic:blipFill rotWithShape="1">
-                    <a:blip r:embed="rId11"/>
+                    <a:blip r:embed="rId10"/>
                     <a:srcRect l="1420" t="27575" r="9703" b="14085"/>
                     <a:stretch/>
                   </pic:blipFill>
@@ -3606,7 +3601,7 @@
       <w:r>
         <w:rPr>
           <w:noProof/>
-          <w:lang w:eastAsia="es-CO"/>
+          <w:lang w:val="en-US"/>
         </w:rPr>
         <w:drawing>
           <wp:inline distT="0" distB="0" distL="0" distR="0" wp14:anchorId="3B992D3C" wp14:editId="3D2C2731">
@@ -3624,7 +3619,7 @@
                     <pic:cNvPicPr/>
                   </pic:nvPicPr>
                   <pic:blipFill>
-                    <a:blip r:embed="rId12"/>
+                    <a:blip r:embed="rId11"/>
                     <a:stretch>
                       <a:fillRect/>
                     </a:stretch>
@@ -3649,7 +3644,7 @@
       <w:r>
         <w:rPr>
           <w:noProof/>
-          <w:lang w:eastAsia="es-CO"/>
+          <w:lang w:val="en-US"/>
         </w:rPr>
         <w:drawing>
           <wp:inline distT="0" distB="0" distL="0" distR="0" wp14:anchorId="6FA999EE" wp14:editId="15EA1340">
@@ -3667,7 +3662,7 @@
                     <pic:cNvPicPr/>
                   </pic:nvPicPr>
                   <pic:blipFill rotWithShape="1">
-                    <a:blip r:embed="rId13"/>
+                    <a:blip r:embed="rId12"/>
                     <a:srcRect t="1000" r="1675" b="4031"/>
                     <a:stretch/>
                   </pic:blipFill>
@@ -3714,7 +3709,7 @@
             <w:r>
               <w:rPr>
                 <w:noProof/>
-                <w:lang w:eastAsia="es-CO"/>
+                <w:lang w:val="en-US"/>
               </w:rPr>
               <w:lastRenderedPageBreak/>
               <w:drawing>
@@ -3733,7 +3728,7 @@
                           <pic:cNvPicPr/>
                         </pic:nvPicPr>
                         <pic:blipFill rotWithShape="1">
-                          <a:blip r:embed="rId14"/>
+                          <a:blip r:embed="rId13"/>
                           <a:srcRect l="1910" t="3857" r="5622"/>
                           <a:stretch/>
                         </pic:blipFill>
@@ -3770,7 +3765,7 @@
             <w:r>
               <w:rPr>
                 <w:noProof/>
-                <w:lang w:eastAsia="es-CO"/>
+                <w:lang w:val="en-US"/>
               </w:rPr>
               <w:drawing>
                 <wp:anchor distT="0" distB="0" distL="114300" distR="114300" simplePos="0" relativeHeight="251658240" behindDoc="0" locked="0" layoutInCell="1" allowOverlap="1" wp14:anchorId="0F73635E" wp14:editId="7F54C6D6">
@@ -3796,7 +3791,7 @@
                           <pic:cNvPicPr/>
                         </pic:nvPicPr>
                         <pic:blipFill rotWithShape="1">
-                          <a:blip r:embed="rId15">
+                          <a:blip r:embed="rId14">
                             <a:extLst>
                               <a:ext uri="{28A0092B-C50C-407E-A947-70E740481C1C}">
                                 <a14:useLocalDpi xmlns:a14="http://schemas.microsoft.com/office/drawing/2010/main" val="0"/>
@@ -3854,7 +3849,7 @@
       <w:r>
         <w:rPr>
           <w:noProof/>
-          <w:lang w:eastAsia="es-CO"/>
+          <w:lang w:val="en-US"/>
         </w:rPr>
         <w:drawing>
           <wp:inline distT="0" distB="0" distL="0" distR="0" wp14:anchorId="481C1BAD" wp14:editId="047A1419">
@@ -3872,7 +3867,7 @@
                     <pic:cNvPicPr/>
                   </pic:nvPicPr>
                   <pic:blipFill>
-                    <a:blip r:embed="rId16"/>
+                    <a:blip r:embed="rId15"/>
                     <a:stretch>
                       <a:fillRect/>
                     </a:stretch>
@@ -3897,7 +3892,7 @@
       <w:pPr>
         <w:pStyle w:val="Ttulo2"/>
       </w:pPr>
-      <w:bookmarkStart w:id="9" w:name="_Toc163683888"/>
+      <w:bookmarkStart w:id="8" w:name="_Toc163683888"/>
       <w:r>
         <w:t xml:space="preserve">Configurar a </w:t>
       </w:r>
@@ -3905,7 +3900,7 @@
       <w:r>
         <w:t>CodeFirst</w:t>
       </w:r>
-      <w:bookmarkEnd w:id="9"/>
+      <w:bookmarkEnd w:id="8"/>
       <w:proofErr w:type="spellEnd"/>
     </w:p>
     <w:p>
@@ -4041,7 +4036,7 @@
       <w:r>
         <w:rPr>
           <w:noProof/>
-          <w:lang w:eastAsia="es-CO"/>
+          <w:lang w:val="en-US"/>
         </w:rPr>
         <w:drawing>
           <wp:inline distT="0" distB="0" distL="0" distR="0" wp14:anchorId="3C834561" wp14:editId="337D8C72">
@@ -4059,7 +4054,7 @@
                     <pic:cNvPicPr/>
                   </pic:nvPicPr>
                   <pic:blipFill rotWithShape="1">
-                    <a:blip r:embed="rId17"/>
+                    <a:blip r:embed="rId16"/>
                     <a:srcRect l="260" t="7554" r="2113" b="-1"/>
                     <a:stretch/>
                   </pic:blipFill>
@@ -4091,7 +4086,7 @@
       <w:r>
         <w:rPr>
           <w:noProof/>
-          <w:lang w:eastAsia="es-CO"/>
+          <w:lang w:val="en-US"/>
         </w:rPr>
         <w:drawing>
           <wp:inline distT="0" distB="0" distL="0" distR="0" wp14:anchorId="07F829CF" wp14:editId="23160CB1">
@@ -4109,7 +4104,7 @@
                     <pic:cNvPicPr/>
                   </pic:nvPicPr>
                   <pic:blipFill>
-                    <a:blip r:embed="rId18"/>
+                    <a:blip r:embed="rId17"/>
                     <a:stretch>
                       <a:fillRect/>
                     </a:stretch>
@@ -4134,7 +4129,7 @@
       <w:r>
         <w:rPr>
           <w:noProof/>
-          <w:lang w:eastAsia="es-CO"/>
+          <w:lang w:val="en-US"/>
         </w:rPr>
         <w:drawing>
           <wp:inline distT="0" distB="0" distL="0" distR="0" wp14:anchorId="0D171F20" wp14:editId="5FA12E1A">
@@ -4152,7 +4147,7 @@
                     <pic:cNvPicPr/>
                   </pic:nvPicPr>
                   <pic:blipFill rotWithShape="1">
-                    <a:blip r:embed="rId19"/>
+                    <a:blip r:embed="rId18"/>
                     <a:srcRect l="1749" t="4504" r="3085" b="2373"/>
                     <a:stretch/>
                   </pic:blipFill>
@@ -4186,18 +4181,18 @@
       <w:pPr>
         <w:pStyle w:val="Ttulo2"/>
       </w:pPr>
-      <w:bookmarkStart w:id="10" w:name="_Toc163683889"/>
+      <w:bookmarkStart w:id="9" w:name="_Toc163683889"/>
       <w:r>
         <w:lastRenderedPageBreak/>
         <w:t>Modificar Modelo</w:t>
       </w:r>
-      <w:bookmarkEnd w:id="10"/>
+      <w:bookmarkEnd w:id="9"/>
     </w:p>
     <w:p>
       <w:r>
         <w:rPr>
           <w:noProof/>
-          <w:lang w:eastAsia="es-CO"/>
+          <w:lang w:val="en-US"/>
         </w:rPr>
         <w:drawing>
           <wp:inline distT="0" distB="0" distL="0" distR="0" wp14:anchorId="68504719" wp14:editId="23C31749">
@@ -4215,7 +4210,7 @@
                     <pic:cNvPicPr/>
                   </pic:nvPicPr>
                   <pic:blipFill rotWithShape="1">
-                    <a:blip r:embed="rId20"/>
+                    <a:blip r:embed="rId19"/>
                     <a:srcRect l="1246" t="1891" r="11099" b="1472"/>
                     <a:stretch/>
                   </pic:blipFill>
@@ -4288,7 +4283,7 @@
       <w:r>
         <w:rPr>
           <w:noProof/>
-          <w:lang w:eastAsia="es-CO"/>
+          <w:lang w:val="en-US"/>
         </w:rPr>
         <w:drawing>
           <wp:inline distT="0" distB="0" distL="0" distR="0" wp14:anchorId="1FBB3F59" wp14:editId="1318CBFF">
@@ -4306,7 +4301,7 @@
                     <pic:cNvPicPr/>
                   </pic:nvPicPr>
                   <pic:blipFill rotWithShape="1">
-                    <a:blip r:embed="rId21"/>
+                    <a:blip r:embed="rId20"/>
                     <a:srcRect l="1213" t="1864" r="14521" b="4260"/>
                     <a:stretch/>
                   </pic:blipFill>
@@ -4338,7 +4333,7 @@
       <w:pPr>
         <w:pStyle w:val="Ttulo3"/>
       </w:pPr>
-      <w:bookmarkStart w:id="11" w:name="_Toc163683890"/>
+      <w:bookmarkStart w:id="10" w:name="_Toc163683890"/>
       <w:r>
         <w:t xml:space="preserve">Renombrar </w:t>
       </w:r>
@@ -4351,7 +4346,7 @@
       <w:r>
         <w:t xml:space="preserve"> y Columna</w:t>
       </w:r>
-      <w:bookmarkEnd w:id="11"/>
+      <w:bookmarkEnd w:id="10"/>
     </w:p>
     <w:p>
       <w:pPr>
@@ -4406,7 +4401,7 @@
       <w:r>
         <w:rPr>
           <w:noProof/>
-          <w:lang w:eastAsia="es-CO"/>
+          <w:lang w:val="en-US"/>
         </w:rPr>
         <w:drawing>
           <wp:inline distT="0" distB="0" distL="0" distR="0" wp14:anchorId="17E66952" wp14:editId="7EAF4246">
@@ -4424,7 +4419,7 @@
                     <pic:cNvPicPr/>
                   </pic:nvPicPr>
                   <pic:blipFill rotWithShape="1">
-                    <a:blip r:embed="rId22"/>
+                    <a:blip r:embed="rId21"/>
                     <a:srcRect l="1151" t="6295" b="2407"/>
                     <a:stretch/>
                   </pic:blipFill>
@@ -4456,7 +4451,7 @@
       <w:r>
         <w:rPr>
           <w:noProof/>
-          <w:lang w:eastAsia="es-CO"/>
+          <w:lang w:val="en-US"/>
         </w:rPr>
         <w:drawing>
           <wp:inline distT="0" distB="0" distL="0" distR="0" wp14:anchorId="0BA9BE20" wp14:editId="4CA44468">
@@ -4474,7 +4469,7 @@
                     <pic:cNvPicPr/>
                   </pic:nvPicPr>
                   <pic:blipFill rotWithShape="1">
-                    <a:blip r:embed="rId23"/>
+                    <a:blip r:embed="rId22"/>
                     <a:srcRect l="1127" t="1751" r="21826" b="22692"/>
                     <a:stretch/>
                   </pic:blipFill>
@@ -4507,13 +4502,13 @@
       <w:pPr>
         <w:pStyle w:val="Ttulo3"/>
       </w:pPr>
-      <w:bookmarkStart w:id="12" w:name="_Toc163683891"/>
+      <w:bookmarkStart w:id="11" w:name="_Toc163683891"/>
       <w:proofErr w:type="spellStart"/>
       <w:r>
         <w:lastRenderedPageBreak/>
         <w:t>DataAnotation</w:t>
       </w:r>
-      <w:bookmarkEnd w:id="12"/>
+      <w:bookmarkEnd w:id="11"/>
       <w:proofErr w:type="spellEnd"/>
     </w:p>
     <w:p/>
@@ -4521,7 +4516,7 @@
       <w:r>
         <w:rPr>
           <w:noProof/>
-          <w:lang w:eastAsia="es-CO"/>
+          <w:lang w:val="en-US"/>
         </w:rPr>
         <w:drawing>
           <wp:inline distT="0" distB="0" distL="0" distR="0" wp14:anchorId="31911CBF" wp14:editId="479E8A64">
@@ -4539,7 +4534,7 @@
                     <pic:cNvPicPr/>
                   </pic:nvPicPr>
                   <pic:blipFill rotWithShape="1">
-                    <a:blip r:embed="rId24"/>
+                    <a:blip r:embed="rId23"/>
                     <a:srcRect t="1734" r="1096" b="1446"/>
                     <a:stretch/>
                   </pic:blipFill>
@@ -4571,7 +4566,7 @@
       <w:r>
         <w:rPr>
           <w:noProof/>
-          <w:lang w:eastAsia="es-CO"/>
+          <w:lang w:val="en-US"/>
         </w:rPr>
         <w:drawing>
           <wp:inline distT="0" distB="0" distL="0" distR="0" wp14:anchorId="63DEF600" wp14:editId="3FCF50C4">
@@ -4589,7 +4584,7 @@
                     <pic:cNvPicPr/>
                   </pic:nvPicPr>
                   <pic:blipFill rotWithShape="1">
-                    <a:blip r:embed="rId25"/>
+                    <a:blip r:embed="rId24"/>
                     <a:srcRect l="521" t="3409" r="2116" b="5682"/>
                     <a:stretch/>
                   </pic:blipFill>
@@ -4621,28 +4616,28 @@
       <w:pPr>
         <w:pStyle w:val="Ttulo1"/>
       </w:pPr>
-      <w:bookmarkStart w:id="13" w:name="_Toc163683892"/>
+      <w:bookmarkStart w:id="12" w:name="_Toc163683892"/>
       <w:r>
         <w:t>RELACIÓN TABLAS</w:t>
       </w:r>
+      <w:bookmarkEnd w:id="12"/>
+    </w:p>
+    <w:p>
+      <w:pPr>
+        <w:pStyle w:val="Ttulo2"/>
+      </w:pPr>
+      <w:bookmarkStart w:id="13" w:name="_Toc163683893"/>
+      <w:r>
+        <w:t>Llave Foránea</w:t>
+      </w:r>
       <w:bookmarkEnd w:id="13"/>
     </w:p>
-    <w:p>
-      <w:pPr>
-        <w:pStyle w:val="Ttulo2"/>
-      </w:pPr>
-      <w:bookmarkStart w:id="14" w:name="_Toc163683893"/>
-      <w:r>
-        <w:t>Llave Foránea</w:t>
-      </w:r>
-      <w:bookmarkEnd w:id="14"/>
-    </w:p>
     <w:p/>
     <w:p>
       <w:r>
         <w:rPr>
           <w:noProof/>
-          <w:lang w:eastAsia="es-CO"/>
+          <w:lang w:val="en-US"/>
         </w:rPr>
         <w:drawing>
           <wp:inline distT="0" distB="0" distL="0" distR="0" wp14:anchorId="033E344D" wp14:editId="73C9D6AA">
@@ -4660,7 +4655,7 @@
                     <pic:cNvPicPr/>
                   </pic:nvPicPr>
                   <pic:blipFill rotWithShape="1">
-                    <a:blip r:embed="rId26"/>
+                    <a:blip r:embed="rId25"/>
                     <a:srcRect l="1129" t="5436" r="3446"/>
                     <a:stretch/>
                   </pic:blipFill>
@@ -4692,7 +4687,7 @@
       <w:r>
         <w:rPr>
           <w:noProof/>
-          <w:lang w:eastAsia="es-CO"/>
+          <w:lang w:val="en-US"/>
         </w:rPr>
         <w:drawing>
           <wp:inline distT="0" distB="0" distL="0" distR="0" wp14:anchorId="799CBDC0" wp14:editId="36F50FC4">
@@ -4710,7 +4705,7 @@
                     <pic:cNvPicPr/>
                   </pic:nvPicPr>
                   <pic:blipFill>
-                    <a:blip r:embed="rId27"/>
+                    <a:blip r:embed="rId26"/>
                     <a:stretch>
                       <a:fillRect/>
                     </a:stretch>
@@ -4735,7 +4730,7 @@
       <w:r>
         <w:rPr>
           <w:noProof/>
-          <w:lang w:eastAsia="es-CO"/>
+          <w:lang w:val="en-US"/>
         </w:rPr>
         <w:drawing>
           <wp:inline distT="0" distB="0" distL="0" distR="0" wp14:anchorId="63457B1F" wp14:editId="472CE125">
@@ -4753,7 +4748,7 @@
                     <pic:cNvPicPr/>
                   </pic:nvPicPr>
                   <pic:blipFill rotWithShape="1">
-                    <a:blip r:embed="rId28"/>
+                    <a:blip r:embed="rId27"/>
                     <a:srcRect l="520" t="1349" r="1823" b="1826"/>
                     <a:stretch/>
                   </pic:blipFill>
@@ -4786,19 +4781,19 @@
       <w:pPr>
         <w:pStyle w:val="Ttulo2"/>
       </w:pPr>
-      <w:bookmarkStart w:id="15" w:name="_Toc163683894"/>
+      <w:bookmarkStart w:id="14" w:name="_Toc163683894"/>
       <w:r>
         <w:lastRenderedPageBreak/>
         <w:t>Relación Uno a Uno</w:t>
       </w:r>
-      <w:bookmarkEnd w:id="15"/>
+      <w:bookmarkEnd w:id="14"/>
     </w:p>
     <w:p/>
     <w:p>
       <w:r>
         <w:rPr>
           <w:noProof/>
-          <w:lang w:eastAsia="es-CO"/>
+          <w:lang w:val="en-US"/>
         </w:rPr>
         <w:drawing>
           <wp:inline distT="0" distB="0" distL="0" distR="0" wp14:anchorId="75E81506" wp14:editId="63FC31ED">
@@ -4816,7 +4811,7 @@
                     <pic:cNvPicPr/>
                   </pic:nvPicPr>
                   <pic:blipFill>
-                    <a:blip r:embed="rId29"/>
+                    <a:blip r:embed="rId28"/>
                     <a:stretch>
                       <a:fillRect/>
                     </a:stretch>
@@ -4841,7 +4836,7 @@
       <w:r>
         <w:rPr>
           <w:noProof/>
-          <w:lang w:eastAsia="es-CO"/>
+          <w:lang w:val="en-US"/>
         </w:rPr>
         <w:drawing>
           <wp:inline distT="0" distB="0" distL="0" distR="0" wp14:anchorId="1FB694B0" wp14:editId="6B787EF2">
@@ -4859,7 +4854,7 @@
                     <pic:cNvPicPr/>
                   </pic:nvPicPr>
                   <pic:blipFill rotWithShape="1">
-                    <a:blip r:embed="rId30"/>
+                    <a:blip r:embed="rId29"/>
                     <a:srcRect l="694" t="2631" r="-694"/>
                     <a:stretch/>
                   </pic:blipFill>
@@ -4891,7 +4886,7 @@
       <w:r>
         <w:rPr>
           <w:noProof/>
-          <w:lang w:eastAsia="es-CO"/>
+          <w:lang w:val="en-US"/>
         </w:rPr>
         <w:drawing>
           <wp:inline distT="0" distB="0" distL="0" distR="0" wp14:anchorId="5AA67705" wp14:editId="160B4F97">
@@ -4909,7 +4904,7 @@
                     <pic:cNvPicPr/>
                   </pic:nvPicPr>
                   <pic:blipFill rotWithShape="1">
-                    <a:blip r:embed="rId31"/>
+                    <a:blip r:embed="rId30"/>
                     <a:srcRect l="3605" t="1487" r="14930" b="1858"/>
                     <a:stretch/>
                   </pic:blipFill>
@@ -4946,11 +4941,11 @@
       <w:pPr>
         <w:pStyle w:val="Ttulo2"/>
       </w:pPr>
-      <w:bookmarkStart w:id="16" w:name="_Toc163683895"/>
+      <w:bookmarkStart w:id="15" w:name="_Toc163683895"/>
       <w:r>
         <w:t>Relación Uno a Muchos</w:t>
       </w:r>
-      <w:bookmarkEnd w:id="16"/>
+      <w:bookmarkEnd w:id="15"/>
     </w:p>
     <w:p/>
     <w:p>
@@ -4963,7 +4958,7 @@
       <w:r>
         <w:rPr>
           <w:noProof/>
-          <w:lang w:eastAsia="es-CO"/>
+          <w:lang w:val="en-US"/>
         </w:rPr>
         <w:drawing>
           <wp:inline distT="0" distB="0" distL="0" distR="0" wp14:anchorId="7EEEA1E7" wp14:editId="69CA4ADA">
@@ -4981,7 +4976,7 @@
                     <pic:cNvPicPr/>
                   </pic:nvPicPr>
                   <pic:blipFill rotWithShape="1">
-                    <a:blip r:embed="rId32"/>
+                    <a:blip r:embed="rId31"/>
                     <a:srcRect l="694" t="1955" r="1" b="5028"/>
                     <a:stretch/>
                   </pic:blipFill>
@@ -5019,12 +5014,12 @@
       <w:pPr>
         <w:pStyle w:val="Ttulo2"/>
       </w:pPr>
-      <w:bookmarkStart w:id="17" w:name="_Toc163683896"/>
+      <w:bookmarkStart w:id="16" w:name="_Toc163683896"/>
       <w:r>
         <w:lastRenderedPageBreak/>
         <w:t>Relación Muchos a Muchos</w:t>
       </w:r>
-      <w:bookmarkEnd w:id="17"/>
+      <w:bookmarkEnd w:id="16"/>
     </w:p>
     <w:p/>
     <w:p>
@@ -5035,7 +5030,7 @@
           <w:numId w:val="3"/>
         </w:numPr>
       </w:pPr>
-      <w:bookmarkStart w:id="18" w:name="_Toc163683897"/>
+      <w:bookmarkStart w:id="17" w:name="_Toc163683897"/>
       <w:r>
         <w:t xml:space="preserve">Se crea Tabla Intermedia entre </w:t>
       </w:r>
@@ -5057,14 +5052,14 @@
       <w:r>
         <w:t>.</w:t>
       </w:r>
-      <w:bookmarkEnd w:id="18"/>
+      <w:bookmarkEnd w:id="17"/>
     </w:p>
     <w:p/>
     <w:p>
       <w:r>
         <w:rPr>
           <w:noProof/>
-          <w:lang w:eastAsia="es-CO"/>
+          <w:lang w:val="en-US"/>
         </w:rPr>
         <w:drawing>
           <wp:inline distT="0" distB="0" distL="0" distR="0" wp14:anchorId="44BC709F" wp14:editId="5B502C4F">
@@ -5082,7 +5077,7 @@
                     <pic:cNvPicPr/>
                   </pic:nvPicPr>
                   <pic:blipFill rotWithShape="1">
-                    <a:blip r:embed="rId33"/>
+                    <a:blip r:embed="rId32"/>
                     <a:srcRect l="1567" t="6678" r="17926" b="2007"/>
                     <a:stretch/>
                   </pic:blipFill>
@@ -5114,7 +5109,7 @@
       <w:r>
         <w:rPr>
           <w:noProof/>
-          <w:lang w:eastAsia="es-CO"/>
+          <w:lang w:val="en-US"/>
         </w:rPr>
         <w:drawing>
           <wp:inline distT="0" distB="0" distL="0" distR="0" wp14:anchorId="2AFF0DC4" wp14:editId="6D4ACBFF">
@@ -5132,7 +5127,7 @@
                     <pic:cNvPicPr/>
                   </pic:nvPicPr>
                   <pic:blipFill>
-                    <a:blip r:embed="rId34"/>
+                    <a:blip r:embed="rId33"/>
                     <a:stretch>
                       <a:fillRect/>
                     </a:stretch>
@@ -5161,7 +5156,7 @@
           <w:numId w:val="3"/>
         </w:numPr>
       </w:pPr>
-      <w:bookmarkStart w:id="19" w:name="_Toc163683898"/>
+      <w:bookmarkStart w:id="18" w:name="_Toc163683898"/>
       <w:r>
         <w:t xml:space="preserve">Se agrega la relación en </w:t>
       </w:r>
@@ -5169,14 +5164,14 @@
       <w:r>
         <w:t>AplicationDbContext</w:t>
       </w:r>
-      <w:bookmarkEnd w:id="19"/>
+      <w:bookmarkEnd w:id="18"/>
       <w:proofErr w:type="spellEnd"/>
     </w:p>
     <w:p>
       <w:r>
         <w:rPr>
           <w:noProof/>
-          <w:lang w:eastAsia="es-CO"/>
+          <w:lang w:val="en-US"/>
         </w:rPr>
         <w:drawing>
           <wp:inline distT="0" distB="0" distL="0" distR="0" wp14:anchorId="208C7B56" wp14:editId="66B083AA">
@@ -5194,7 +5189,7 @@
                     <pic:cNvPicPr/>
                   </pic:nvPicPr>
                   <pic:blipFill rotWithShape="1">
-                    <a:blip r:embed="rId35"/>
+                    <a:blip r:embed="rId34"/>
                     <a:srcRect l="1041" t="2608" r="5171" b="4348"/>
                     <a:stretch/>
                   </pic:blipFill>
@@ -5230,17 +5225,17 @@
           <w:numId w:val="3"/>
         </w:numPr>
       </w:pPr>
-      <w:bookmarkStart w:id="20" w:name="_Toc163683899"/>
+      <w:bookmarkStart w:id="19" w:name="_Toc163683899"/>
       <w:r>
         <w:t>Se realiza la Migración</w:t>
       </w:r>
-      <w:bookmarkEnd w:id="20"/>
+      <w:bookmarkEnd w:id="19"/>
     </w:p>
     <w:p>
       <w:r>
         <w:rPr>
           <w:noProof/>
-          <w:lang w:eastAsia="es-CO"/>
+          <w:lang w:val="en-US"/>
         </w:rPr>
         <w:drawing>
           <wp:inline distT="0" distB="0" distL="0" distR="0" wp14:anchorId="6D5EE8FF" wp14:editId="58792453">
@@ -5258,7 +5253,7 @@
                     <pic:cNvPicPr/>
                   </pic:nvPicPr>
                   <pic:blipFill rotWithShape="1">
-                    <a:blip r:embed="rId36"/>
+                    <a:blip r:embed="rId35"/>
                     <a:srcRect l="693" t="3387" r="2256" b="12146"/>
                     <a:stretch/>
                   </pic:blipFill>
@@ -5291,12 +5286,12 @@
       <w:pPr>
         <w:pStyle w:val="Ttulo1"/>
       </w:pPr>
-      <w:bookmarkStart w:id="21" w:name="_Toc163683900"/>
+      <w:bookmarkStart w:id="20" w:name="_Toc163683900"/>
       <w:r>
         <w:lastRenderedPageBreak/>
         <w:t>OPERACIONES CRUD</w:t>
       </w:r>
-      <w:bookmarkEnd w:id="21"/>
+      <w:bookmarkEnd w:id="20"/>
     </w:p>
     <w:p>
       <w:r>
@@ -5307,7 +5302,7 @@
       <w:r>
         <w:rPr>
           <w:noProof/>
-          <w:lang w:eastAsia="es-CO"/>
+          <w:lang w:val="en-US"/>
         </w:rPr>
         <w:drawing>
           <wp:inline distT="0" distB="0" distL="0" distR="0" wp14:anchorId="38990CEB" wp14:editId="0658813B">
@@ -5325,7 +5320,7 @@
                     <pic:cNvPicPr/>
                   </pic:nvPicPr>
                   <pic:blipFill rotWithShape="1">
-                    <a:blip r:embed="rId37"/>
+                    <a:blip r:embed="rId36"/>
                     <a:srcRect l="521" t="11947"/>
                     <a:stretch/>
                   </pic:blipFill>
@@ -5357,18 +5352,18 @@
       <w:pPr>
         <w:pStyle w:val="Ttulo2"/>
       </w:pPr>
-      <w:bookmarkStart w:id="22" w:name="_Toc163683901"/>
+      <w:bookmarkStart w:id="21" w:name="_Toc163683901"/>
       <w:r>
         <w:t>Agregar Controlador Categorías</w:t>
       </w:r>
-      <w:bookmarkEnd w:id="22"/>
+      <w:bookmarkEnd w:id="21"/>
     </w:p>
     <w:p/>
     <w:p>
       <w:r>
         <w:rPr>
           <w:noProof/>
-          <w:lang w:eastAsia="es-CO"/>
+          <w:lang w:val="en-US"/>
         </w:rPr>
         <w:drawing>
           <wp:inline distT="0" distB="0" distL="0" distR="0" wp14:anchorId="3E9F6891" wp14:editId="1A93E691">
@@ -5386,7 +5381,7 @@
                     <pic:cNvPicPr/>
                   </pic:nvPicPr>
                   <pic:blipFill rotWithShape="1">
-                    <a:blip r:embed="rId38"/>
+                    <a:blip r:embed="rId37"/>
                     <a:srcRect l="694" t="1745" r="1"/>
                     <a:stretch/>
                   </pic:blipFill>
@@ -5423,7 +5418,7 @@
       <w:r>
         <w:rPr>
           <w:noProof/>
-          <w:lang w:eastAsia="es-CO"/>
+          <w:lang w:val="en-US"/>
         </w:rPr>
         <w:drawing>
           <wp:inline distT="0" distB="0" distL="0" distR="0" wp14:anchorId="762B0459" wp14:editId="02DE90EF">
@@ -5441,7 +5436,7 @@
                     <pic:cNvPicPr/>
                   </pic:nvPicPr>
                   <pic:blipFill>
-                    <a:blip r:embed="rId39"/>
+                    <a:blip r:embed="rId38"/>
                     <a:stretch>
                       <a:fillRect/>
                     </a:stretch>
@@ -5466,7 +5461,7 @@
       <w:r>
         <w:rPr>
           <w:noProof/>
-          <w:lang w:eastAsia="es-CO"/>
+          <w:lang w:val="en-US"/>
         </w:rPr>
         <w:lastRenderedPageBreak/>
         <w:drawing>
@@ -5485,7 +5480,7 @@
                     <pic:cNvPicPr/>
                   </pic:nvPicPr>
                   <pic:blipFill rotWithShape="1">
-                    <a:blip r:embed="rId40"/>
+                    <a:blip r:embed="rId39"/>
                     <a:srcRect l="781" t="1976" r="1717" b="1520"/>
                     <a:stretch/>
                   </pic:blipFill>
@@ -5522,23 +5517,94 @@
       <w:pPr>
         <w:pStyle w:val="Ttulo3"/>
       </w:pPr>
-      <w:bookmarkStart w:id="23" w:name="_Toc163683902"/>
+      <w:bookmarkStart w:id="22" w:name="_Toc163683902"/>
       <w:r>
         <w:t>Agregar en Opciones el controlador y la Vista</w:t>
       </w:r>
-      <w:bookmarkEnd w:id="23"/>
+      <w:bookmarkEnd w:id="22"/>
     </w:p>
     <w:p>
       <w:r>
         <w:rPr>
           <w:noProof/>
-          <w:lang w:eastAsia="es-CO"/>
+          <w:lang w:val="en-US"/>
         </w:rPr>
         <w:drawing>
           <wp:inline distT="0" distB="0" distL="0" distR="0" wp14:anchorId="0686394D" wp14:editId="6489097C">
             <wp:extent cx="5053519" cy="1884634"/>
             <wp:effectExtent l="0" t="0" r="0" b="1905"/>
             <wp:docPr id="35" name="Imagen 35"/>
+            <wp:cNvGraphicFramePr>
+              <a:graphicFrameLocks xmlns:a="http://schemas.openxmlformats.org/drawingml/2006/main" noChangeAspect="1"/>
+            </wp:cNvGraphicFramePr>
+            <a:graphic xmlns:a="http://schemas.openxmlformats.org/drawingml/2006/main">
+              <a:graphicData uri="http://schemas.openxmlformats.org/drawingml/2006/picture">
+                <pic:pic xmlns:pic="http://schemas.openxmlformats.org/drawingml/2006/picture">
+                  <pic:nvPicPr>
+                    <pic:cNvPr id="0" name=""/>
+                    <pic:cNvPicPr/>
+                  </pic:nvPicPr>
+                  <pic:blipFill>
+                    <a:blip r:embed="rId40"/>
+                    <a:stretch>
+                      <a:fillRect/>
+                    </a:stretch>
+                  </pic:blipFill>
+                  <pic:spPr>
+                    <a:xfrm>
+                      <a:off x="0" y="0"/>
+                      <a:ext cx="5060534" cy="1887250"/>
+                    </a:xfrm>
+                    <a:prstGeom prst="rect">
+                      <a:avLst/>
+                    </a:prstGeom>
+                  </pic:spPr>
+                </pic:pic>
+              </a:graphicData>
+            </a:graphic>
+          </wp:inline>
+        </w:drawing>
+      </w:r>
+    </w:p>
+    <w:p>
+      <w:pPr>
+        <w:pStyle w:val="Ttulo2"/>
+      </w:pPr>
+      <w:bookmarkStart w:id="23" w:name="_Toc163683903"/>
+      <w:r>
+        <w:t>Crear Registros</w:t>
+      </w:r>
+      <w:bookmarkEnd w:id="23"/>
+    </w:p>
+    <w:p>
+      <w:r>
+        <w:t xml:space="preserve">Deshabilitar </w:t>
+      </w:r>
+      <w:proofErr w:type="spellStart"/>
+      <w:r>
+        <w:t>Null</w:t>
+      </w:r>
+      <w:proofErr w:type="spellEnd"/>
+      <w:r>
+        <w:t xml:space="preserve"> del Proyecto .</w:t>
+      </w:r>
+      <w:proofErr w:type="spellStart"/>
+      <w:r>
+        <w:t>csproj</w:t>
+      </w:r>
+      <w:proofErr w:type="spellEnd"/>
+    </w:p>
+    <w:p>
+      <w:r>
+        <w:rPr>
+          <w:noProof/>
+          <w:lang w:val="en-US"/>
+        </w:rPr>
+        <w:drawing>
+          <wp:inline distT="0" distB="0" distL="0" distR="0" wp14:anchorId="476F361D" wp14:editId="73334409">
+            <wp:extent cx="4056434" cy="1195634"/>
+            <wp:effectExtent l="0" t="0" r="1270" b="5080"/>
+            <wp:docPr id="36" name="Imagen 36"/>
             <wp:cNvGraphicFramePr>
               <a:graphicFrameLocks xmlns:a="http://schemas.openxmlformats.org/drawingml/2006/main" noChangeAspect="1"/>
             </wp:cNvGraphicFramePr>
@@ -5558,77 +5624,6 @@
                   <pic:spPr>
                     <a:xfrm>
                       <a:off x="0" y="0"/>
-                      <a:ext cx="5060534" cy="1887250"/>
-                    </a:xfrm>
-                    <a:prstGeom prst="rect">
-                      <a:avLst/>
-                    </a:prstGeom>
-                  </pic:spPr>
-                </pic:pic>
-              </a:graphicData>
-            </a:graphic>
-          </wp:inline>
-        </w:drawing>
-      </w:r>
-    </w:p>
-    <w:p>
-      <w:pPr>
-        <w:pStyle w:val="Ttulo2"/>
-      </w:pPr>
-      <w:bookmarkStart w:id="24" w:name="_Toc163683903"/>
-      <w:r>
-        <w:t>Crear Registros</w:t>
-      </w:r>
-      <w:bookmarkEnd w:id="24"/>
-    </w:p>
-    <w:p>
-      <w:r>
-        <w:t xml:space="preserve">Deshabilitar </w:t>
-      </w:r>
-      <w:proofErr w:type="spellStart"/>
-      <w:r>
-        <w:t>Null</w:t>
-      </w:r>
-      <w:proofErr w:type="spellEnd"/>
-      <w:r>
-        <w:t xml:space="preserve"> del Proyecto .</w:t>
-      </w:r>
-      <w:proofErr w:type="spellStart"/>
-      <w:r>
-        <w:t>csproj</w:t>
-      </w:r>
-      <w:proofErr w:type="spellEnd"/>
-    </w:p>
-    <w:p>
-      <w:r>
-        <w:rPr>
-          <w:noProof/>
-          <w:lang w:eastAsia="es-CO"/>
-        </w:rPr>
-        <w:drawing>
-          <wp:inline distT="0" distB="0" distL="0" distR="0" wp14:anchorId="476F361D" wp14:editId="73334409">
-            <wp:extent cx="4056434" cy="1195634"/>
-            <wp:effectExtent l="0" t="0" r="1270" b="5080"/>
-            <wp:docPr id="36" name="Imagen 36"/>
-            <wp:cNvGraphicFramePr>
-              <a:graphicFrameLocks xmlns:a="http://schemas.openxmlformats.org/drawingml/2006/main" noChangeAspect="1"/>
-            </wp:cNvGraphicFramePr>
-            <a:graphic xmlns:a="http://schemas.openxmlformats.org/drawingml/2006/main">
-              <a:graphicData uri="http://schemas.openxmlformats.org/drawingml/2006/picture">
-                <pic:pic xmlns:pic="http://schemas.openxmlformats.org/drawingml/2006/picture">
-                  <pic:nvPicPr>
-                    <pic:cNvPr id="0" name=""/>
-                    <pic:cNvPicPr/>
-                  </pic:nvPicPr>
-                  <pic:blipFill>
-                    <a:blip r:embed="rId42"/>
-                    <a:stretch>
-                      <a:fillRect/>
-                    </a:stretch>
-                  </pic:blipFill>
-                  <pic:spPr>
-                    <a:xfrm>
-                      <a:off x="0" y="0"/>
                       <a:ext cx="4059424" cy="1196515"/>
                     </a:xfrm>
                     <a:prstGeom prst="rect">
@@ -5664,7 +5659,7 @@
       <w:r>
         <w:rPr>
           <w:noProof/>
-          <w:lang w:eastAsia="es-CO"/>
+          <w:lang w:val="en-US"/>
         </w:rPr>
         <w:drawing>
           <wp:inline distT="0" distB="0" distL="0" distR="0" wp14:anchorId="2E6C4633" wp14:editId="3654103A">
@@ -5682,7 +5677,7 @@
                     <pic:cNvPicPr/>
                   </pic:nvPicPr>
                   <pic:blipFill rotWithShape="1">
-                    <a:blip r:embed="rId43"/>
+                    <a:blip r:embed="rId42"/>
                     <a:srcRect l="1040" t="44737" r="20976"/>
                     <a:stretch/>
                   </pic:blipFill>
@@ -5723,7 +5718,7 @@
       <w:r>
         <w:rPr>
           <w:noProof/>
-          <w:lang w:eastAsia="es-CO"/>
+          <w:lang w:val="en-US"/>
         </w:rPr>
         <w:drawing>
           <wp:inline distT="0" distB="0" distL="0" distR="0" wp14:anchorId="38DF773D" wp14:editId="224B1727">
@@ -5741,7 +5736,7 @@
                     <pic:cNvPicPr/>
                   </pic:nvPicPr>
                   <pic:blipFill rotWithShape="1">
-                    <a:blip r:embed="rId44"/>
+                    <a:blip r:embed="rId43"/>
                     <a:srcRect b="12361"/>
                     <a:stretch/>
                   </pic:blipFill>
@@ -5776,7 +5771,7 @@
           <w:b/>
         </w:rPr>
       </w:pPr>
-      <w:bookmarkStart w:id="25" w:name="_Toc163683904"/>
+      <w:bookmarkStart w:id="24" w:name="_Toc163683904"/>
       <w:r>
         <w:rPr>
           <w:b/>
@@ -5784,24 +5779,24 @@
         </w:rPr>
         <w:t>Insertar Registros en Masa</w:t>
       </w:r>
+      <w:bookmarkEnd w:id="24"/>
+    </w:p>
+    <w:p/>
+    <w:p>
+      <w:pPr>
+        <w:pStyle w:val="Ttulo3"/>
+      </w:pPr>
+      <w:bookmarkStart w:id="25" w:name="_Toc163683905"/>
+      <w:r>
+        <w:t>Configurar Consola de Salida</w:t>
+      </w:r>
       <w:bookmarkEnd w:id="25"/>
     </w:p>
-    <w:p/>
-    <w:p>
-      <w:pPr>
-        <w:pStyle w:val="Ttulo3"/>
-      </w:pPr>
-      <w:bookmarkStart w:id="26" w:name="_Toc163683905"/>
-      <w:r>
-        <w:t>Configurar Consola de Salida</w:t>
-      </w:r>
-      <w:bookmarkEnd w:id="26"/>
-    </w:p>
     <w:p>
       <w:r>
         <w:rPr>
           <w:noProof/>
-          <w:lang w:eastAsia="es-CO"/>
+          <w:lang w:val="en-US"/>
         </w:rPr>
         <w:drawing>
           <wp:inline distT="0" distB="0" distL="0" distR="0" wp14:anchorId="0084EE7D" wp14:editId="08E14D19">
@@ -5819,7 +5814,7 @@
                     <pic:cNvPicPr/>
                   </pic:nvPicPr>
                   <pic:blipFill rotWithShape="1">
-                    <a:blip r:embed="rId45"/>
+                    <a:blip r:embed="rId44"/>
                     <a:srcRect l="1735" t="2482" r="675" b="-1"/>
                     <a:stretch/>
                   </pic:blipFill>
@@ -5851,7 +5846,7 @@
       <w:r>
         <w:rPr>
           <w:noProof/>
-          <w:lang w:eastAsia="es-CO"/>
+          <w:lang w:val="en-US"/>
         </w:rPr>
         <w:drawing>
           <wp:inline distT="0" distB="0" distL="0" distR="0" wp14:anchorId="7C146FAB" wp14:editId="652CEA5C">
@@ -5869,7 +5864,7 @@
                     <pic:cNvPicPr/>
                   </pic:nvPicPr>
                   <pic:blipFill rotWithShape="1">
-                    <a:blip r:embed="rId46"/>
+                    <a:blip r:embed="rId45"/>
                     <a:srcRect l="2255" t="1145" r="2428" b="5472"/>
                     <a:stretch/>
                   </pic:blipFill>
@@ -5901,7 +5896,7 @@
       <w:r>
         <w:rPr>
           <w:noProof/>
-          <w:lang w:eastAsia="es-CO"/>
+          <w:lang w:val="en-US"/>
         </w:rPr>
         <w:drawing>
           <wp:inline distT="0" distB="0" distL="0" distR="0" wp14:anchorId="4363920B" wp14:editId="7F24C3D4">
@@ -5919,7 +5914,7 @@
                     <pic:cNvPicPr/>
                   </pic:nvPicPr>
                   <pic:blipFill rotWithShape="1">
-                    <a:blip r:embed="rId47"/>
+                    <a:blip r:embed="rId46"/>
                     <a:srcRect l="608" t="1665" r="12576" b="5239"/>
                     <a:stretch/>
                   </pic:blipFill>
@@ -5959,7 +5954,7 @@
       <w:r>
         <w:rPr>
           <w:noProof/>
-          <w:lang w:eastAsia="es-CO"/>
+          <w:lang w:val="en-US"/>
         </w:rPr>
         <w:drawing>
           <wp:inline distT="0" distB="0" distL="0" distR="0" wp14:anchorId="6050CC2E" wp14:editId="6D1A23F0">
@@ -5977,7 +5972,7 @@
                     <pic:cNvPicPr/>
                   </pic:nvPicPr>
                   <pic:blipFill rotWithShape="1">
-                    <a:blip r:embed="rId48"/>
+                    <a:blip r:embed="rId47"/>
                     <a:srcRect l="1822" t="-1" r="4163" b="20314"/>
                     <a:stretch/>
                   </pic:blipFill>
@@ -6009,7 +6004,7 @@
       <w:r>
         <w:rPr>
           <w:noProof/>
-          <w:lang w:eastAsia="es-CO"/>
+          <w:lang w:val="en-US"/>
         </w:rPr>
         <w:drawing>
           <wp:inline distT="0" distB="0" distL="0" distR="0" wp14:anchorId="6A38D771" wp14:editId="377F6073">
@@ -6027,7 +6022,7 @@
                     <pic:cNvPicPr/>
                   </pic:nvPicPr>
                   <pic:blipFill rotWithShape="1">
-                    <a:blip r:embed="rId49"/>
+                    <a:blip r:embed="rId48"/>
                     <a:srcRect l="434" t="1230" r="9367" b="2596"/>
                     <a:stretch/>
                   </pic:blipFill>
@@ -6059,7 +6054,7 @@
       <w:r>
         <w:rPr>
           <w:noProof/>
-          <w:lang w:eastAsia="es-CO"/>
+          <w:lang w:val="en-US"/>
         </w:rPr>
         <w:drawing>
           <wp:inline distT="0" distB="0" distL="0" distR="0" wp14:anchorId="27A6A228" wp14:editId="14882ED7">
@@ -6077,7 +6072,7 @@
                     <pic:cNvPicPr/>
                   </pic:nvPicPr>
                   <pic:blipFill rotWithShape="1">
-                    <a:blip r:embed="rId50"/>
+                    <a:blip r:embed="rId49"/>
                     <a:srcRect l="606" t="2532" r="947"/>
                     <a:stretch/>
                   </pic:blipFill>
@@ -6112,7 +6107,7 @@
           <w:b/>
         </w:rPr>
       </w:pPr>
-      <w:bookmarkStart w:id="27" w:name="_Toc163683906"/>
+      <w:bookmarkStart w:id="26" w:name="_Toc163683906"/>
       <w:r>
         <w:rPr>
           <w:b/>
@@ -6135,7 +6130,7 @@
         </w:rPr>
         <w:t>Nomal</w:t>
       </w:r>
-      <w:bookmarkEnd w:id="27"/>
+      <w:bookmarkEnd w:id="26"/>
       <w:proofErr w:type="spellEnd"/>
     </w:p>
     <w:p/>
@@ -6143,7 +6138,7 @@
       <w:r>
         <w:rPr>
           <w:noProof/>
-          <w:lang w:eastAsia="es-CO"/>
+          <w:lang w:val="en-US"/>
         </w:rPr>
         <w:drawing>
           <wp:inline distT="0" distB="0" distL="0" distR="0" wp14:anchorId="525F895B" wp14:editId="1AE388BE">
@@ -6161,7 +6156,7 @@
                     <pic:cNvPicPr/>
                   </pic:nvPicPr>
                   <pic:blipFill rotWithShape="1">
-                    <a:blip r:embed="rId51"/>
+                    <a:blip r:embed="rId50"/>
                     <a:srcRect l="1823" t="3887" r="1823" b="9514"/>
                     <a:stretch/>
                   </pic:blipFill>
@@ -6193,7 +6188,7 @@
       <w:r>
         <w:rPr>
           <w:noProof/>
-          <w:lang w:eastAsia="es-CO"/>
+          <w:lang w:val="en-US"/>
         </w:rPr>
         <w:lastRenderedPageBreak/>
         <w:drawing>
@@ -6212,7 +6207,7 @@
                     <pic:cNvPicPr/>
                   </pic:nvPicPr>
                   <pic:blipFill>
-                    <a:blip r:embed="rId52"/>
+                    <a:blip r:embed="rId51"/>
                     <a:stretch>
                       <a:fillRect/>
                     </a:stretch>
@@ -6256,29 +6251,22 @@
           <w:b/>
         </w:rPr>
       </w:pPr>
-      <w:bookmarkStart w:id="28" w:name="_Toc163683907"/>
+      <w:bookmarkStart w:id="27" w:name="_Toc163683907"/>
       <w:r>
         <w:rPr>
           <w:b/>
           <w:highlight w:val="yellow"/>
         </w:rPr>
-        <w:t xml:space="preserve">Configurar Guardar 5 Registros </w:t>
-      </w:r>
-      <w:r>
-        <w:rPr>
-          <w:b/>
-          <w:highlight w:val="yellow"/>
-        </w:rPr>
-        <w:t>por Formulario</w:t>
-      </w:r>
-      <w:bookmarkEnd w:id="28"/>
+        <w:t>Configurar Guardar 5 Registros por Formulario</w:t>
+      </w:r>
+      <w:bookmarkEnd w:id="27"/>
     </w:p>
     <w:p/>
     <w:p>
       <w:r>
         <w:rPr>
           <w:noProof/>
-          <w:lang w:eastAsia="es-CO"/>
+          <w:lang w:val="en-US"/>
         </w:rPr>
         <w:drawing>
           <wp:inline distT="0" distB="0" distL="0" distR="0" wp14:anchorId="1378AAD7" wp14:editId="3DBF130B">
@@ -6296,7 +6284,7 @@
                     <pic:cNvPicPr/>
                   </pic:nvPicPr>
                   <pic:blipFill rotWithShape="1">
-                    <a:blip r:embed="rId53"/>
+                    <a:blip r:embed="rId52"/>
                     <a:srcRect l="3448" t="1348"/>
                     <a:stretch/>
                   </pic:blipFill>
@@ -6328,7 +6316,7 @@
       <w:r>
         <w:rPr>
           <w:noProof/>
-          <w:lang w:eastAsia="es-CO"/>
+          <w:lang w:val="en-US"/>
         </w:rPr>
         <w:lastRenderedPageBreak/>
         <w:drawing>
@@ -6347,7 +6335,7 @@
                     <pic:cNvPicPr/>
                   </pic:nvPicPr>
                   <pic:blipFill rotWithShape="1">
-                    <a:blip r:embed="rId54"/>
+                    <a:blip r:embed="rId53"/>
                     <a:srcRect l="2051" t="1623" r="3205" b="1883"/>
                     <a:stretch/>
                   </pic:blipFill>
@@ -6379,7 +6367,7 @@
       <w:r>
         <w:rPr>
           <w:noProof/>
-          <w:lang w:eastAsia="es-CO"/>
+          <w:lang w:val="en-US"/>
         </w:rPr>
         <w:drawing>
           <wp:inline distT="0" distB="0" distL="0" distR="0" wp14:anchorId="63E99DFB" wp14:editId="476A4D98">
@@ -6397,7 +6385,7 @@
                     <pic:cNvPicPr/>
                   </pic:nvPicPr>
                   <pic:blipFill rotWithShape="1">
-                    <a:blip r:embed="rId55"/>
+                    <a:blip r:embed="rId54"/>
                     <a:srcRect l="943" t="2837"/>
                     <a:stretch/>
                   </pic:blipFill>
@@ -6429,7 +6417,7 @@
       <w:r>
         <w:rPr>
           <w:noProof/>
-          <w:lang w:eastAsia="es-CO"/>
+          <w:lang w:val="en-US"/>
         </w:rPr>
         <w:drawing>
           <wp:inline distT="0" distB="0" distL="0" distR="0" wp14:anchorId="23B07785" wp14:editId="1F0066D0">
@@ -6447,7 +6435,7 @@
                     <pic:cNvPicPr/>
                   </pic:nvPicPr>
                   <pic:blipFill rotWithShape="1">
-                    <a:blip r:embed="rId56"/>
+                    <a:blip r:embed="rId55"/>
                     <a:srcRect l="847" t="1523" r="1695" b="1751"/>
                     <a:stretch/>
                   </pic:blipFill>
@@ -6480,7 +6468,7 @@
       <w:r>
         <w:rPr>
           <w:noProof/>
-          <w:lang w:eastAsia="es-CO"/>
+          <w:lang w:val="en-US"/>
         </w:rPr>
         <w:drawing>
           <wp:inline distT="0" distB="0" distL="0" distR="0" wp14:anchorId="5F3A785F" wp14:editId="095B5A53">
@@ -6498,7 +6486,7 @@
                     <pic:cNvPicPr/>
                   </pic:nvPicPr>
                   <pic:blipFill rotWithShape="1">
-                    <a:blip r:embed="rId57"/>
+                    <a:blip r:embed="rId56"/>
                     <a:srcRect l="4174" t="2136"/>
                     <a:stretch/>
                   </pic:blipFill>
@@ -6536,15 +6524,224 @@
       <w:pPr>
         <w:pStyle w:val="Ttulo3"/>
       </w:pPr>
-      <w:bookmarkStart w:id="29" w:name="_Toc163683908"/>
+      <w:bookmarkStart w:id="28" w:name="_Toc163683908"/>
       <w:r>
         <w:lastRenderedPageBreak/>
         <w:t>Leer y Actualizar 1 Registro</w:t>
       </w:r>
-      <w:bookmarkEnd w:id="29"/>
+      <w:bookmarkEnd w:id="28"/>
+    </w:p>
+    <w:p>
+      <w:r>
+        <w:drawing>
+          <wp:inline distT="0" distB="0" distL="0" distR="0" wp14:anchorId="5A3865AB" wp14:editId="3C91BB98">
+            <wp:extent cx="2858799" cy="1946953"/>
+            <wp:effectExtent l="0" t="0" r="0" b="0"/>
+            <wp:docPr id="52" name="Imagen 52"/>
+            <wp:cNvGraphicFramePr>
+              <a:graphicFrameLocks xmlns:a="http://schemas.openxmlformats.org/drawingml/2006/main" noChangeAspect="1"/>
+            </wp:cNvGraphicFramePr>
+            <a:graphic xmlns:a="http://schemas.openxmlformats.org/drawingml/2006/main">
+              <a:graphicData uri="http://schemas.openxmlformats.org/drawingml/2006/picture">
+                <pic:pic xmlns:pic="http://schemas.openxmlformats.org/drawingml/2006/picture">
+                  <pic:nvPicPr>
+                    <pic:cNvPr id="1" name=""/>
+                    <pic:cNvPicPr/>
+                  </pic:nvPicPr>
+                  <pic:blipFill rotWithShape="1">
+                    <a:blip r:embed="rId57"/>
+                    <a:srcRect t="1367" r="2973"/>
+                    <a:stretch/>
+                  </pic:blipFill>
+                  <pic:spPr bwMode="auto">
+                    <a:xfrm>
+                      <a:off x="0" y="0"/>
+                      <a:ext cx="2882657" cy="1963201"/>
+                    </a:xfrm>
+                    <a:prstGeom prst="rect">
+                      <a:avLst/>
+                    </a:prstGeom>
+                    <a:ln>
+                      <a:noFill/>
+                    </a:ln>
+                    <a:extLst>
+                      <a:ext uri="{53640926-AAD7-44D8-BBD7-CCE9431645EC}">
+                        <a14:shadowObscured xmlns:a14="http://schemas.microsoft.com/office/drawing/2010/main"/>
+                      </a:ext>
+                    </a:extLst>
+                  </pic:spPr>
+                </pic:pic>
+              </a:graphicData>
+            </a:graphic>
+          </wp:inline>
+        </w:drawing>
+      </w:r>
+    </w:p>
+    <w:p>
+      <w:pPr>
+        <w:pStyle w:val="Ttulo3"/>
+      </w:pPr>
+      <w:r>
+        <w:t>Borrar 1 Registro</w:t>
+      </w:r>
+    </w:p>
+    <w:p>
+      <w:r>
+        <w:rPr>
+          <w:noProof/>
+          <w:lang w:val="en-US"/>
+        </w:rPr>
+        <w:drawing>
+          <wp:inline distT="0" distB="0" distL="0" distR="0" wp14:anchorId="1757A048" wp14:editId="68E4E719">
+            <wp:extent cx="4926458" cy="1118018"/>
+            <wp:effectExtent l="0" t="0" r="7620" b="6350"/>
+            <wp:docPr id="53" name="Imagen 53"/>
+            <wp:cNvGraphicFramePr>
+              <a:graphicFrameLocks xmlns:a="http://schemas.openxmlformats.org/drawingml/2006/main" noChangeAspect="1"/>
+            </wp:cNvGraphicFramePr>
+            <a:graphic xmlns:a="http://schemas.openxmlformats.org/drawingml/2006/main">
+              <a:graphicData uri="http://schemas.openxmlformats.org/drawingml/2006/picture">
+                <pic:pic xmlns:pic="http://schemas.openxmlformats.org/drawingml/2006/picture">
+                  <pic:nvPicPr>
+                    <pic:cNvPr id="1" name=""/>
+                    <pic:cNvPicPr/>
+                  </pic:nvPicPr>
+                  <pic:blipFill rotWithShape="1">
+                    <a:blip r:embed="rId58"/>
+                    <a:srcRect l="1190" t="5039"/>
+                    <a:stretch/>
+                  </pic:blipFill>
+                  <pic:spPr bwMode="auto">
+                    <a:xfrm>
+                      <a:off x="0" y="0"/>
+                      <a:ext cx="4971125" cy="1128155"/>
+                    </a:xfrm>
+                    <a:prstGeom prst="rect">
+                      <a:avLst/>
+                    </a:prstGeom>
+                    <a:ln>
+                      <a:noFill/>
+                    </a:ln>
+                    <a:extLst>
+                      <a:ext uri="{53640926-AAD7-44D8-BBD7-CCE9431645EC}">
+                        <a14:shadowObscured xmlns:a14="http://schemas.microsoft.com/office/drawing/2010/main"/>
+                      </a:ext>
+                    </a:extLst>
+                  </pic:spPr>
+                </pic:pic>
+              </a:graphicData>
+            </a:graphic>
+          </wp:inline>
+        </w:drawing>
+      </w:r>
+    </w:p>
+    <w:p>
+      <w:pPr>
+        <w:pStyle w:val="Ttulo3"/>
+      </w:pPr>
+      <w:r>
+        <w:t>Borrar Múltiples</w:t>
+      </w:r>
+      <w:r>
+        <w:t xml:space="preserve"> Registro</w:t>
+      </w:r>
+      <w:r>
+        <w:t>s</w:t>
+      </w:r>
+    </w:p>
+    <w:p/>
+    <w:p>
+      <w:r>
+        <w:rPr>
+          <w:noProof/>
+          <w:lang w:val="en-US"/>
+        </w:rPr>
+        <w:drawing>
+          <wp:inline distT="0" distB="0" distL="0" distR="0" wp14:anchorId="704AB534" wp14:editId="50BB157D">
+            <wp:extent cx="5612130" cy="1300480"/>
+            <wp:effectExtent l="0" t="0" r="7620" b="0"/>
+            <wp:docPr id="54" name="Imagen 54"/>
+            <wp:cNvGraphicFramePr>
+              <a:graphicFrameLocks xmlns:a="http://schemas.openxmlformats.org/drawingml/2006/main" noChangeAspect="1"/>
+            </wp:cNvGraphicFramePr>
+            <a:graphic xmlns:a="http://schemas.openxmlformats.org/drawingml/2006/main">
+              <a:graphicData uri="http://schemas.openxmlformats.org/drawingml/2006/picture">
+                <pic:pic xmlns:pic="http://schemas.openxmlformats.org/drawingml/2006/picture">
+                  <pic:nvPicPr>
+                    <pic:cNvPr id="1" name=""/>
+                    <pic:cNvPicPr/>
+                  </pic:nvPicPr>
+                  <pic:blipFill>
+                    <a:blip r:embed="rId59"/>
+                    <a:stretch>
+                      <a:fillRect/>
+                    </a:stretch>
+                  </pic:blipFill>
+                  <pic:spPr>
+                    <a:xfrm>
+                      <a:off x="0" y="0"/>
+                      <a:ext cx="5612130" cy="1300480"/>
+                    </a:xfrm>
+                    <a:prstGeom prst="rect">
+                      <a:avLst/>
+                    </a:prstGeom>
+                  </pic:spPr>
+                </pic:pic>
+              </a:graphicData>
+            </a:graphic>
+          </wp:inline>
+        </w:drawing>
+      </w:r>
+    </w:p>
+    <w:p>
+      <w:r>
+        <w:rPr>
+          <w:noProof/>
+          <w:lang w:val="en-US"/>
+        </w:rPr>
+        <w:drawing>
+          <wp:inline distT="0" distB="0" distL="0" distR="0" wp14:anchorId="7F1EDB94" wp14:editId="354A0E0A">
+            <wp:extent cx="5157626" cy="1804994"/>
+            <wp:effectExtent l="0" t="0" r="5080" b="5080"/>
+            <wp:docPr id="55" name="Imagen 55"/>
+            <wp:cNvGraphicFramePr>
+              <a:graphicFrameLocks xmlns:a="http://schemas.openxmlformats.org/drawingml/2006/main" noChangeAspect="1"/>
+            </wp:cNvGraphicFramePr>
+            <a:graphic xmlns:a="http://schemas.openxmlformats.org/drawingml/2006/main">
+              <a:graphicData uri="http://schemas.openxmlformats.org/drawingml/2006/picture">
+                <pic:pic xmlns:pic="http://schemas.openxmlformats.org/drawingml/2006/picture">
+                  <pic:nvPicPr>
+                    <pic:cNvPr id="1" name=""/>
+                    <pic:cNvPicPr/>
+                  </pic:nvPicPr>
+                  <pic:blipFill>
+                    <a:blip r:embed="rId60"/>
+                    <a:stretch>
+                      <a:fillRect/>
+                    </a:stretch>
+                  </pic:blipFill>
+                  <pic:spPr>
+                    <a:xfrm>
+                      <a:off x="0" y="0"/>
+                      <a:ext cx="5176360" cy="1811550"/>
+                    </a:xfrm>
+                    <a:prstGeom prst="rect">
+                      <a:avLst/>
+                    </a:prstGeom>
+                  </pic:spPr>
+                </pic:pic>
+              </a:graphicData>
+            </a:graphic>
+          </wp:inline>
+        </w:drawing>
+      </w:r>
     </w:p>
     <w:p/>
     <w:p/>
+    <w:p>
+      <w:bookmarkStart w:id="29" w:name="_GoBack"/>
+      <w:bookmarkEnd w:id="29"/>
+    </w:p>
     <w:sectPr>
       <w:pgSz w:w="12240" w:h="15840"/>
       <w:pgMar w:top="1417" w:right="1701" w:bottom="1417" w:left="1701" w:header="708" w:footer="708" w:gutter="0"/>
@@ -6556,7 +6753,7 @@
 </file>
 
 <file path=word/numbering.xml><?xml version="1.0" encoding="utf-8"?>
-<w:numbering xmlns:wpc="http://schemas.microsoft.com/office/word/2010/wordprocessingCanvas" xmlns:mc="http://schemas.openxmlformats.org/markup-compatibility/2006" xmlns:o="urn:schemas-microsoft-com:office:office" xmlns:r="http://schemas.openxmlformats.org/officeDocument/2006/relationships" xmlns:m="http://schemas.openxmlformats.org/officeDocument/2006/math" xmlns:v="urn:schemas-microsoft-com:vml" xmlns:wp14="http://schemas.microsoft.com/office/word/2010/wordprocessingDrawing" xmlns:wp="http://schemas.openxmlformats.org/drawingml/2006/wordprocessingDrawing" xmlns:w10="urn:schemas-microsoft-com:office:word" xmlns:w="http://schemas.openxmlformats.org/wordprocessingml/2006/main" xmlns:w14="http://schemas.microsoft.com/office/word/2010/wordml" xmlns:wpg="http://schemas.microsoft.com/office/word/2010/wordprocessingGroup" xmlns:wpi="http://schemas.microsoft.com/office/word/2010/wordprocessingInk" xmlns:wne="http://schemas.microsoft.com/office/word/2006/wordml" xmlns:wps="http://schemas.microsoft.com/office/word/2010/wordprocessingShape" mc:Ignorable="w14 wp14">
+<w:numbering xmlns:wpc="http://schemas.microsoft.com/office/word/2010/wordprocessingCanvas" xmlns:mc="http://schemas.openxmlformats.org/markup-compatibility/2006" xmlns:o="urn:schemas-microsoft-com:office:office" xmlns:r="http://schemas.openxmlformats.org/officeDocument/2006/relationships" xmlns:m="http://schemas.openxmlformats.org/officeDocument/2006/math" xmlns:v="urn:schemas-microsoft-com:vml" xmlns:wp14="http://schemas.microsoft.com/office/word/2010/wordprocessingDrawing" xmlns:wp="http://schemas.openxmlformats.org/drawingml/2006/wordprocessingDrawing" xmlns:w10="urn:schemas-microsoft-com:office:word" xmlns:w="http://schemas.openxmlformats.org/wordprocessingml/2006/main" xmlns:w14="http://schemas.microsoft.com/office/word/2010/wordml" xmlns:w15="http://schemas.microsoft.com/office/word/2012/wordml" xmlns:wpg="http://schemas.microsoft.com/office/word/2010/wordprocessingGroup" xmlns:wpi="http://schemas.microsoft.com/office/word/2010/wordprocessingInk" xmlns:wne="http://schemas.microsoft.com/office/word/2006/wordml" xmlns:wps="http://schemas.microsoft.com/office/word/2010/wordprocessingShape" mc:Ignorable="w14 w15 wp14">
   <w:abstractNum w:abstractNumId="0">
     <w:nsid w:val="5F24289A"/>
     <w:multiLevelType w:val="hybridMultilevel"/>
@@ -6906,7 +7103,7 @@
 </file>
 
 <file path=word/styles.xml><?xml version="1.0" encoding="utf-8"?>
-<w:styles xmlns:mc="http://schemas.openxmlformats.org/markup-compatibility/2006" xmlns:r="http://schemas.openxmlformats.org/officeDocument/2006/relationships" xmlns:w="http://schemas.openxmlformats.org/wordprocessingml/2006/main" xmlns:w14="http://schemas.microsoft.com/office/word/2010/wordml" mc:Ignorable="w14">
+<w:styles xmlns:mc="http://schemas.openxmlformats.org/markup-compatibility/2006" xmlns:r="http://schemas.openxmlformats.org/officeDocument/2006/relationships" xmlns:w="http://schemas.openxmlformats.org/wordprocessingml/2006/main" xmlns:w14="http://schemas.microsoft.com/office/word/2010/wordml" xmlns:w15="http://schemas.microsoft.com/office/word/2012/wordml" mc:Ignorable="w14 w15">
   <w:docDefaults>
     <w:rPrDefault>
       <w:rPr>
@@ -6922,144 +7119,378 @@
       </w:pPr>
     </w:pPrDefault>
   </w:docDefaults>
-  <w:latentStyles w:defLockedState="0" w:defUIPriority="99" w:defSemiHidden="1" w:defUnhideWhenUsed="1" w:defQFormat="0" w:count="267">
-    <w:lsdException w:name="Normal" w:semiHidden="0" w:uiPriority="0" w:unhideWhenUsed="0" w:qFormat="1"/>
-    <w:lsdException w:name="heading 1" w:semiHidden="0" w:uiPriority="9" w:unhideWhenUsed="0" w:qFormat="1"/>
-    <w:lsdException w:name="heading 2" w:uiPriority="9" w:qFormat="1"/>
-    <w:lsdException w:name="heading 3" w:uiPriority="9" w:qFormat="1"/>
-    <w:lsdException w:name="heading 4" w:uiPriority="9" w:qFormat="1"/>
-    <w:lsdException w:name="heading 5" w:uiPriority="9" w:qFormat="1"/>
-    <w:lsdException w:name="heading 6" w:uiPriority="9" w:qFormat="1"/>
-    <w:lsdException w:name="heading 7" w:uiPriority="9" w:qFormat="1"/>
-    <w:lsdException w:name="heading 8" w:uiPriority="9" w:qFormat="1"/>
-    <w:lsdException w:name="heading 9" w:uiPriority="9" w:qFormat="1"/>
-    <w:lsdException w:name="toc 1" w:uiPriority="39"/>
-    <w:lsdException w:name="toc 2" w:uiPriority="39"/>
-    <w:lsdException w:name="toc 3" w:uiPriority="39"/>
-    <w:lsdException w:name="toc 4" w:uiPriority="39"/>
-    <w:lsdException w:name="toc 5" w:uiPriority="39"/>
-    <w:lsdException w:name="toc 6" w:uiPriority="39"/>
-    <w:lsdException w:name="toc 7" w:uiPriority="39"/>
-    <w:lsdException w:name="toc 8" w:uiPriority="39"/>
-    <w:lsdException w:name="toc 9" w:uiPriority="39"/>
-    <w:lsdException w:name="caption" w:uiPriority="35" w:qFormat="1"/>
-    <w:lsdException w:name="Title" w:semiHidden="0" w:uiPriority="10" w:unhideWhenUsed="0" w:qFormat="1"/>
-    <w:lsdException w:name="Default Paragraph Font" w:uiPriority="1"/>
-    <w:lsdException w:name="Subtitle" w:semiHidden="0" w:uiPriority="11" w:unhideWhenUsed="0" w:qFormat="1"/>
-    <w:lsdException w:name="Strong" w:semiHidden="0" w:uiPriority="22" w:unhideWhenUsed="0" w:qFormat="1"/>
-    <w:lsdException w:name="Emphasis" w:semiHidden="0" w:uiPriority="20" w:unhideWhenUsed="0" w:qFormat="1"/>
-    <w:lsdException w:name="Table Grid" w:semiHidden="0" w:uiPriority="39" w:unhideWhenUsed="0"/>
-    <w:lsdException w:name="Placeholder Text" w:unhideWhenUsed="0"/>
-    <w:lsdException w:name="No Spacing" w:semiHidden="0" w:uiPriority="1" w:unhideWhenUsed="0" w:qFormat="1"/>
-    <w:lsdException w:name="Light Shading" w:semiHidden="0" w:uiPriority="60" w:unhideWhenUsed="0"/>
-    <w:lsdException w:name="Light List" w:semiHidden="0" w:uiPriority="61" w:unhideWhenUsed="0"/>
-    <w:lsdException w:name="Light Grid" w:semiHidden="0" w:uiPriority="62" w:unhideWhenUsed="0"/>
-    <w:lsdException w:name="Medium Shading 1" w:semiHidden="0" w:uiPriority="63" w:unhideWhenUsed="0"/>
-    <w:lsdException w:name="Medium Shading 2" w:semiHidden="0" w:uiPriority="64" w:unhideWhenUsed="0"/>
-    <w:lsdException w:name="Medium List 1" w:semiHidden="0" w:uiPriority="65" w:unhideWhenUsed="0"/>
-    <w:lsdException w:name="Medium List 2" w:semiHidden="0" w:uiPriority="66" w:unhideWhenUsed="0"/>
-    <w:lsdException w:name="Medium Grid 1" w:semiHidden="0" w:uiPriority="67" w:unhideWhenUsed="0"/>
-    <w:lsdException w:name="Medium Grid 2" w:semiHidden="0" w:uiPriority="68" w:unhideWhenUsed="0"/>
-    <w:lsdException w:name="Medium Grid 3" w:semiHidden="0" w:uiPriority="69" w:unhideWhenUsed="0"/>
-    <w:lsdException w:name="Dark List" w:semiHidden="0" w:uiPriority="70" w:unhideWhenUsed="0"/>
-    <w:lsdException w:name="Colorful Shading" w:semiHidden="0" w:uiPriority="71" w:unhideWhenUsed="0"/>
-    <w:lsdException w:name="Colorful List" w:semiHidden="0" w:uiPriority="72" w:unhideWhenUsed="0"/>
-    <w:lsdException w:name="Colorful Grid" w:semiHidden="0" w:uiPriority="73" w:unhideWhenUsed="0"/>
-    <w:lsdException w:name="Light Shading Accent 1" w:semiHidden="0" w:uiPriority="60" w:unhideWhenUsed="0"/>
-    <w:lsdException w:name="Light List Accent 1" w:semiHidden="0" w:uiPriority="61" w:unhideWhenUsed="0"/>
-    <w:lsdException w:name="Light Grid Accent 1" w:semiHidden="0" w:uiPriority="62" w:unhideWhenUsed="0"/>
-    <w:lsdException w:name="Medium Shading 1 Accent 1" w:semiHidden="0" w:uiPriority="63" w:unhideWhenUsed="0"/>
-    <w:lsdException w:name="Medium Shading 2 Accent 1" w:semiHidden="0" w:uiPriority="64" w:unhideWhenUsed="0"/>
-    <w:lsdException w:name="Medium List 1 Accent 1" w:semiHidden="0" w:uiPriority="65" w:unhideWhenUsed="0"/>
-    <w:lsdException w:name="Revision" w:unhideWhenUsed="0"/>
-    <w:lsdException w:name="List Paragraph" w:semiHidden="0" w:uiPriority="34" w:unhideWhenUsed="0" w:qFormat="1"/>
-    <w:lsdException w:name="Quote" w:semiHidden="0" w:uiPriority="29" w:unhideWhenUsed="0" w:qFormat="1"/>
-    <w:lsdException w:name="Intense Quote" w:semiHidden="0" w:uiPriority="30" w:unhideWhenUsed="0" w:qFormat="1"/>
-    <w:lsdException w:name="Medium List 2 Accent 1" w:semiHidden="0" w:uiPriority="66" w:unhideWhenUsed="0"/>
-    <w:lsdException w:name="Medium Grid 1 Accent 1" w:semiHidden="0" w:uiPriority="67" w:unhideWhenUsed="0"/>
-    <w:lsdException w:name="Medium Grid 2 Accent 1" w:semiHidden="0" w:uiPriority="68" w:unhideWhenUsed="0"/>
-    <w:lsdException w:name="Medium Grid 3 Accent 1" w:semiHidden="0" w:uiPriority="69" w:unhideWhenUsed="0"/>
-    <w:lsdException w:name="Dark List Accent 1" w:semiHidden="0" w:uiPriority="70" w:unhideWhenUsed="0"/>
-    <w:lsdException w:name="Colorful Shading Accent 1" w:semiHidden="0" w:uiPriority="71" w:unhideWhenUsed="0"/>
-    <w:lsdException w:name="Colorful List Accent 1" w:semiHidden="0" w:uiPriority="72" w:unhideWhenUsed="0"/>
-    <w:lsdException w:name="Colorful Grid Accent 1" w:semiHidden="0" w:uiPriority="73" w:unhideWhenUsed="0"/>
-    <w:lsdException w:name="Light Shading Accent 2" w:semiHidden="0" w:uiPriority="60" w:unhideWhenUsed="0"/>
-    <w:lsdException w:name="Light List Accent 2" w:semiHidden="0" w:uiPriority="61" w:unhideWhenUsed="0"/>
-    <w:lsdException w:name="Light Grid Accent 2" w:semiHidden="0" w:uiPriority="62" w:unhideWhenUsed="0"/>
-    <w:lsdException w:name="Medium Shading 1 Accent 2" w:semiHidden="0" w:uiPriority="63" w:unhideWhenUsed="0"/>
-    <w:lsdException w:name="Medium Shading 2 Accent 2" w:semiHidden="0" w:uiPriority="64" w:unhideWhenUsed="0"/>
-    <w:lsdException w:name="Medium List 1 Accent 2" w:semiHidden="0" w:uiPriority="65" w:unhideWhenUsed="0"/>
-    <w:lsdException w:name="Medium List 2 Accent 2" w:semiHidden="0" w:uiPriority="66" w:unhideWhenUsed="0"/>
-    <w:lsdException w:name="Medium Grid 1 Accent 2" w:semiHidden="0" w:uiPriority="67" w:unhideWhenUsed="0"/>
-    <w:lsdException w:name="Medium Grid 2 Accent 2" w:semiHidden="0" w:uiPriority="68" w:unhideWhenUsed="0"/>
-    <w:lsdException w:name="Medium Grid 3 Accent 2" w:semiHidden="0" w:uiPriority="69" w:unhideWhenUsed="0"/>
-    <w:lsdException w:name="Dark List Accent 2" w:semiHidden="0" w:uiPriority="70" w:unhideWhenUsed="0"/>
-    <w:lsdException w:name="Colorful Shading Accent 2" w:semiHidden="0" w:uiPriority="71" w:unhideWhenUsed="0"/>
-    <w:lsdException w:name="Colorful List Accent 2" w:semiHidden="0" w:uiPriority="72" w:unhideWhenUsed="0"/>
-    <w:lsdException w:name="Colorful Grid Accent 2" w:semiHidden="0" w:uiPriority="73" w:unhideWhenUsed="0"/>
-    <w:lsdException w:name="Light Shading Accent 3" w:semiHidden="0" w:uiPriority="60" w:unhideWhenUsed="0"/>
-    <w:lsdException w:name="Light List Accent 3" w:semiHidden="0" w:uiPriority="61" w:unhideWhenUsed="0"/>
-    <w:lsdException w:name="Light Grid Accent 3" w:semiHidden="0" w:uiPriority="62" w:unhideWhenUsed="0"/>
-    <w:lsdException w:name="Medium Shading 1 Accent 3" w:semiHidden="0" w:uiPriority="63" w:unhideWhenUsed="0"/>
-    <w:lsdException w:name="Medium Shading 2 Accent 3" w:semiHidden="0" w:uiPriority="64" w:unhideWhenUsed="0"/>
-    <w:lsdException w:name="Medium List 1 Accent 3" w:semiHidden="0" w:uiPriority="65" w:unhideWhenUsed="0"/>
-    <w:lsdException w:name="Medium List 2 Accent 3" w:semiHidden="0" w:uiPriority="66" w:unhideWhenUsed="0"/>
-    <w:lsdException w:name="Medium Grid 1 Accent 3" w:semiHidden="0" w:uiPriority="67" w:unhideWhenUsed="0"/>
-    <w:lsdException w:name="Medium Grid 2 Accent 3" w:semiHidden="0" w:uiPriority="68" w:unhideWhenUsed="0"/>
-    <w:lsdException w:name="Medium Grid 3 Accent 3" w:semiHidden="0" w:uiPriority="69" w:unhideWhenUsed="0"/>
-    <w:lsdException w:name="Dark List Accent 3" w:semiHidden="0" w:uiPriority="70" w:unhideWhenUsed="0"/>
-    <w:lsdException w:name="Colorful Shading Accent 3" w:semiHidden="0" w:uiPriority="71" w:unhideWhenUsed="0"/>
-    <w:lsdException w:name="Colorful List Accent 3" w:semiHidden="0" w:uiPriority="72" w:unhideWhenUsed="0"/>
-    <w:lsdException w:name="Colorful Grid Accent 3" w:semiHidden="0" w:uiPriority="73" w:unhideWhenUsed="0"/>
-    <w:lsdException w:name="Light Shading Accent 4" w:semiHidden="0" w:uiPriority="60" w:unhideWhenUsed="0"/>
-    <w:lsdException w:name="Light List Accent 4" w:semiHidden="0" w:uiPriority="61" w:unhideWhenUsed="0"/>
-    <w:lsdException w:name="Light Grid Accent 4" w:semiHidden="0" w:uiPriority="62" w:unhideWhenUsed="0"/>
-    <w:lsdException w:name="Medium Shading 1 Accent 4" w:semiHidden="0" w:uiPriority="63" w:unhideWhenUsed="0"/>
-    <w:lsdException w:name="Medium Shading 2 Accent 4" w:semiHidden="0" w:uiPriority="64" w:unhideWhenUsed="0"/>
-    <w:lsdException w:name="Medium List 1 Accent 4" w:semiHidden="0" w:uiPriority="65" w:unhideWhenUsed="0"/>
-    <w:lsdException w:name="Medium List 2 Accent 4" w:semiHidden="0" w:uiPriority="66" w:unhideWhenUsed="0"/>
-    <w:lsdException w:name="Medium Grid 1 Accent 4" w:semiHidden="0" w:uiPriority="67" w:unhideWhenUsed="0"/>
-    <w:lsdException w:name="Medium Grid 2 Accent 4" w:semiHidden="0" w:uiPriority="68" w:unhideWhenUsed="0"/>
-    <w:lsdException w:name="Medium Grid 3 Accent 4" w:semiHidden="0" w:uiPriority="69" w:unhideWhenUsed="0"/>
-    <w:lsdException w:name="Dark List Accent 4" w:semiHidden="0" w:uiPriority="70" w:unhideWhenUsed="0"/>
-    <w:lsdException w:name="Colorful Shading Accent 4" w:semiHidden="0" w:uiPriority="71" w:unhideWhenUsed="0"/>
-    <w:lsdException w:name="Colorful List Accent 4" w:semiHidden="0" w:uiPriority="72" w:unhideWhenUsed="0"/>
-    <w:lsdException w:name="Colorful Grid Accent 4" w:semiHidden="0" w:uiPriority="73" w:unhideWhenUsed="0"/>
-    <w:lsdException w:name="Light Shading Accent 5" w:semiHidden="0" w:uiPriority="60" w:unhideWhenUsed="0"/>
-    <w:lsdException w:name="Light List Accent 5" w:semiHidden="0" w:uiPriority="61" w:unhideWhenUsed="0"/>
-    <w:lsdException w:name="Light Grid Accent 5" w:semiHidden="0" w:uiPriority="62" w:unhideWhenUsed="0"/>
-    <w:lsdException w:name="Medium Shading 1 Accent 5" w:semiHidden="0" w:uiPriority="63" w:unhideWhenUsed="0"/>
-    <w:lsdException w:name="Medium Shading 2 Accent 5" w:semiHidden="0" w:uiPriority="64" w:unhideWhenUsed="0"/>
-    <w:lsdException w:name="Medium List 1 Accent 5" w:semiHidden="0" w:uiPriority="65" w:unhideWhenUsed="0"/>
-    <w:lsdException w:name="Medium List 2 Accent 5" w:semiHidden="0" w:uiPriority="66" w:unhideWhenUsed="0"/>
-    <w:lsdException w:name="Medium Grid 1 Accent 5" w:semiHidden="0" w:uiPriority="67" w:unhideWhenUsed="0"/>
-    <w:lsdException w:name="Medium Grid 2 Accent 5" w:semiHidden="0" w:uiPriority="68" w:unhideWhenUsed="0"/>
-    <w:lsdException w:name="Medium Grid 3 Accent 5" w:semiHidden="0" w:uiPriority="69" w:unhideWhenUsed="0"/>
-    <w:lsdException w:name="Dark List Accent 5" w:semiHidden="0" w:uiPriority="70" w:unhideWhenUsed="0"/>
-    <w:lsdException w:name="Colorful Shading Accent 5" w:semiHidden="0" w:uiPriority="71" w:unhideWhenUsed="0"/>
-    <w:lsdException w:name="Colorful List Accent 5" w:semiHidden="0" w:uiPriority="72" w:unhideWhenUsed="0"/>
-    <w:lsdException w:name="Colorful Grid Accent 5" w:semiHidden="0" w:uiPriority="73" w:unhideWhenUsed="0"/>
-    <w:lsdException w:name="Light Shading Accent 6" w:semiHidden="0" w:uiPriority="60" w:unhideWhenUsed="0"/>
-    <w:lsdException w:name="Light List Accent 6" w:semiHidden="0" w:uiPriority="61" w:unhideWhenUsed="0"/>
-    <w:lsdException w:name="Light Grid Accent 6" w:semiHidden="0" w:uiPriority="62" w:unhideWhenUsed="0"/>
-    <w:lsdException w:name="Medium Shading 1 Accent 6" w:semiHidden="0" w:uiPriority="63" w:unhideWhenUsed="0"/>
-    <w:lsdException w:name="Medium Shading 2 Accent 6" w:semiHidden="0" w:uiPriority="64" w:unhideWhenUsed="0"/>
-    <w:lsdException w:name="Medium List 1 Accent 6" w:semiHidden="0" w:uiPriority="65" w:unhideWhenUsed="0"/>
-    <w:lsdException w:name="Medium List 2 Accent 6" w:semiHidden="0" w:uiPriority="66" w:unhideWhenUsed="0"/>
-    <w:lsdException w:name="Medium Grid 1 Accent 6" w:semiHidden="0" w:uiPriority="67" w:unhideWhenUsed="0"/>
-    <w:lsdException w:name="Medium Grid 2 Accent 6" w:semiHidden="0" w:uiPriority="68" w:unhideWhenUsed="0"/>
-    <w:lsdException w:name="Medium Grid 3 Accent 6" w:semiHidden="0" w:uiPriority="69" w:unhideWhenUsed="0"/>
-    <w:lsdException w:name="Dark List Accent 6" w:semiHidden="0" w:uiPriority="70" w:unhideWhenUsed="0"/>
-    <w:lsdException w:name="Colorful Shading Accent 6" w:semiHidden="0" w:uiPriority="71" w:unhideWhenUsed="0"/>
-    <w:lsdException w:name="Colorful List Accent 6" w:semiHidden="0" w:uiPriority="72" w:unhideWhenUsed="0"/>
-    <w:lsdException w:name="Colorful Grid Accent 6" w:semiHidden="0" w:uiPriority="73" w:unhideWhenUsed="0"/>
-    <w:lsdException w:name="Subtle Emphasis" w:semiHidden="0" w:uiPriority="19" w:unhideWhenUsed="0" w:qFormat="1"/>
-    <w:lsdException w:name="Intense Emphasis" w:semiHidden="0" w:uiPriority="21" w:unhideWhenUsed="0" w:qFormat="1"/>
-    <w:lsdException w:name="Subtle Reference" w:semiHidden="0" w:uiPriority="31" w:unhideWhenUsed="0" w:qFormat="1"/>
-    <w:lsdException w:name="Intense Reference" w:semiHidden="0" w:uiPriority="32" w:unhideWhenUsed="0" w:qFormat="1"/>
-    <w:lsdException w:name="Book Title" w:semiHidden="0" w:uiPriority="33" w:unhideWhenUsed="0" w:qFormat="1"/>
-    <w:lsdException w:name="Bibliography" w:uiPriority="37"/>
-    <w:lsdException w:name="TOC Heading" w:uiPriority="39" w:qFormat="1"/>
+  <w:latentStyles w:defLockedState="0" w:defUIPriority="99" w:defSemiHidden="0" w:defUnhideWhenUsed="0" w:defQFormat="0" w:count="371">
+    <w:lsdException w:name="Normal" w:uiPriority="0" w:qFormat="1"/>
+    <w:lsdException w:name="heading 1" w:uiPriority="9" w:qFormat="1"/>
+    <w:lsdException w:name="heading 2" w:semiHidden="1" w:uiPriority="9" w:unhideWhenUsed="1" w:qFormat="1"/>
+    <w:lsdException w:name="heading 3" w:semiHidden="1" w:uiPriority="9" w:unhideWhenUsed="1" w:qFormat="1"/>
+    <w:lsdException w:name="heading 4" w:semiHidden="1" w:uiPriority="9" w:unhideWhenUsed="1" w:qFormat="1"/>
+    <w:lsdException w:name="heading 5" w:semiHidden="1" w:uiPriority="9" w:unhideWhenUsed="1" w:qFormat="1"/>
+    <w:lsdException w:name="heading 6" w:semiHidden="1" w:uiPriority="9" w:unhideWhenUsed="1" w:qFormat="1"/>
+    <w:lsdException w:name="heading 7" w:semiHidden="1" w:uiPriority="9" w:unhideWhenUsed="1" w:qFormat="1"/>
+    <w:lsdException w:name="heading 8" w:semiHidden="1" w:uiPriority="9" w:unhideWhenUsed="1" w:qFormat="1"/>
+    <w:lsdException w:name="heading 9" w:semiHidden="1" w:uiPriority="9" w:unhideWhenUsed="1" w:qFormat="1"/>
+    <w:lsdException w:name="index 1" w:semiHidden="1" w:unhideWhenUsed="1"/>
+    <w:lsdException w:name="index 2" w:semiHidden="1" w:unhideWhenUsed="1"/>
+    <w:lsdException w:name="index 3" w:semiHidden="1" w:unhideWhenUsed="1"/>
+    <w:lsdException w:name="index 4" w:semiHidden="1" w:unhideWhenUsed="1"/>
+    <w:lsdException w:name="index 5" w:semiHidden="1" w:unhideWhenUsed="1"/>
+    <w:lsdException w:name="index 6" w:semiHidden="1" w:unhideWhenUsed="1"/>
+    <w:lsdException w:name="index 7" w:semiHidden="1" w:unhideWhenUsed="1"/>
+    <w:lsdException w:name="index 8" w:semiHidden="1" w:unhideWhenUsed="1"/>
+    <w:lsdException w:name="index 9" w:semiHidden="1" w:unhideWhenUsed="1"/>
+    <w:lsdException w:name="toc 1" w:semiHidden="1" w:uiPriority="39" w:unhideWhenUsed="1"/>
+    <w:lsdException w:name="toc 2" w:semiHidden="1" w:uiPriority="39" w:unhideWhenUsed="1"/>
+    <w:lsdException w:name="toc 3" w:semiHidden="1" w:uiPriority="39" w:unhideWhenUsed="1"/>
+    <w:lsdException w:name="toc 4" w:semiHidden="1" w:uiPriority="39" w:unhideWhenUsed="1"/>
+    <w:lsdException w:name="toc 5" w:semiHidden="1" w:uiPriority="39" w:unhideWhenUsed="1"/>
+    <w:lsdException w:name="toc 6" w:semiHidden="1" w:uiPriority="39" w:unhideWhenUsed="1"/>
+    <w:lsdException w:name="toc 7" w:semiHidden="1" w:uiPriority="39" w:unhideWhenUsed="1"/>
+    <w:lsdException w:name="toc 8" w:semiHidden="1" w:uiPriority="39" w:unhideWhenUsed="1"/>
+    <w:lsdException w:name="toc 9" w:semiHidden="1" w:uiPriority="39" w:unhideWhenUsed="1"/>
+    <w:lsdException w:name="Normal Indent" w:semiHidden="1" w:unhideWhenUsed="1"/>
+    <w:lsdException w:name="footnote text" w:semiHidden="1" w:unhideWhenUsed="1"/>
+    <w:lsdException w:name="annotation text" w:semiHidden="1" w:unhideWhenUsed="1"/>
+    <w:lsdException w:name="header" w:semiHidden="1" w:unhideWhenUsed="1"/>
+    <w:lsdException w:name="footer" w:semiHidden="1" w:unhideWhenUsed="1"/>
+    <w:lsdException w:name="index heading" w:semiHidden="1" w:unhideWhenUsed="1"/>
+    <w:lsdException w:name="caption" w:semiHidden="1" w:uiPriority="35" w:unhideWhenUsed="1" w:qFormat="1"/>
+    <w:lsdException w:name="table of figures" w:semiHidden="1" w:unhideWhenUsed="1"/>
+    <w:lsdException w:name="envelope address" w:semiHidden="1" w:unhideWhenUsed="1"/>
+    <w:lsdException w:name="envelope return" w:semiHidden="1" w:unhideWhenUsed="1"/>
+    <w:lsdException w:name="footnote reference" w:semiHidden="1" w:unhideWhenUsed="1"/>
+    <w:lsdException w:name="annotation reference" w:semiHidden="1" w:unhideWhenUsed="1"/>
+    <w:lsdException w:name="line number" w:semiHidden="1" w:unhideWhenUsed="1"/>
+    <w:lsdException w:name="page number" w:semiHidden="1" w:unhideWhenUsed="1"/>
+    <w:lsdException w:name="endnote reference" w:semiHidden="1" w:unhideWhenUsed="1"/>
+    <w:lsdException w:name="endnote text" w:semiHidden="1" w:unhideWhenUsed="1"/>
+    <w:lsdException w:name="table of authorities" w:semiHidden="1" w:unhideWhenUsed="1"/>
+    <w:lsdException w:name="macro" w:semiHidden="1" w:unhideWhenUsed="1"/>
+    <w:lsdException w:name="toa heading" w:semiHidden="1" w:unhideWhenUsed="1"/>
+    <w:lsdException w:name="List" w:semiHidden="1" w:unhideWhenUsed="1"/>
+    <w:lsdException w:name="List Bullet" w:semiHidden="1" w:unhideWhenUsed="1"/>
+    <w:lsdException w:name="List Number" w:semiHidden="1" w:unhideWhenUsed="1"/>
+    <w:lsdException w:name="List 2" w:semiHidden="1" w:unhideWhenUsed="1"/>
+    <w:lsdException w:name="List 3" w:semiHidden="1" w:unhideWhenUsed="1"/>
+    <w:lsdException w:name="List 4" w:semiHidden="1" w:unhideWhenUsed="1"/>
+    <w:lsdException w:name="List 5" w:semiHidden="1" w:unhideWhenUsed="1"/>
+    <w:lsdException w:name="List Bullet 2" w:semiHidden="1" w:unhideWhenUsed="1"/>
+    <w:lsdException w:name="List Bullet 3" w:semiHidden="1" w:unhideWhenUsed="1"/>
+    <w:lsdException w:name="List Bullet 4" w:semiHidden="1" w:unhideWhenUsed="1"/>
+    <w:lsdException w:name="List Bullet 5" w:semiHidden="1" w:unhideWhenUsed="1"/>
+    <w:lsdException w:name="List Number 2" w:semiHidden="1" w:unhideWhenUsed="1"/>
+    <w:lsdException w:name="List Number 3" w:semiHidden="1" w:unhideWhenUsed="1"/>
+    <w:lsdException w:name="List Number 4" w:semiHidden="1" w:unhideWhenUsed="1"/>
+    <w:lsdException w:name="List Number 5" w:semiHidden="1" w:unhideWhenUsed="1"/>
+    <w:lsdException w:name="Title" w:uiPriority="10" w:qFormat="1"/>
+    <w:lsdException w:name="Closing" w:semiHidden="1" w:unhideWhenUsed="1"/>
+    <w:lsdException w:name="Signature" w:semiHidden="1" w:unhideWhenUsed="1"/>
+    <w:lsdException w:name="Default Paragraph Font" w:semiHidden="1" w:uiPriority="1" w:unhideWhenUsed="1"/>
+    <w:lsdException w:name="Body Text" w:semiHidden="1" w:unhideWhenUsed="1"/>
+    <w:lsdException w:name="Body Text Indent" w:semiHidden="1" w:unhideWhenUsed="1"/>
+    <w:lsdException w:name="List Continue" w:semiHidden="1" w:unhideWhenUsed="1"/>
+    <w:lsdException w:name="List Continue 2" w:semiHidden="1" w:unhideWhenUsed="1"/>
+    <w:lsdException w:name="List Continue 3" w:semiHidden="1" w:unhideWhenUsed="1"/>
+    <w:lsdException w:name="List Continue 4" w:semiHidden="1" w:unhideWhenUsed="1"/>
+    <w:lsdException w:name="List Continue 5" w:semiHidden="1" w:unhideWhenUsed="1"/>
+    <w:lsdException w:name="Message Header" w:semiHidden="1" w:unhideWhenUsed="1"/>
+    <w:lsdException w:name="Subtitle" w:uiPriority="11" w:qFormat="1"/>
+    <w:lsdException w:name="Salutation" w:semiHidden="1" w:unhideWhenUsed="1"/>
+    <w:lsdException w:name="Date" w:semiHidden="1" w:unhideWhenUsed="1"/>
+    <w:lsdException w:name="Body Text First Indent" w:semiHidden="1" w:unhideWhenUsed="1"/>
+    <w:lsdException w:name="Body Text First Indent 2" w:semiHidden="1" w:unhideWhenUsed="1"/>
+    <w:lsdException w:name="Note Heading" w:semiHidden="1" w:unhideWhenUsed="1"/>
+    <w:lsdException w:name="Body Text 2" w:semiHidden="1" w:unhideWhenUsed="1"/>
+    <w:lsdException w:name="Body Text 3" w:semiHidden="1" w:unhideWhenUsed="1"/>
+    <w:lsdException w:name="Body Text Indent 2" w:semiHidden="1" w:unhideWhenUsed="1"/>
+    <w:lsdException w:name="Body Text Indent 3" w:semiHidden="1" w:unhideWhenUsed="1"/>
+    <w:lsdException w:name="Block Text" w:semiHidden="1" w:unhideWhenUsed="1"/>
+    <w:lsdException w:name="Hyperlink" w:semiHidden="1" w:unhideWhenUsed="1"/>
+    <w:lsdException w:name="FollowedHyperlink" w:semiHidden="1" w:unhideWhenUsed="1"/>
+    <w:lsdException w:name="Strong" w:uiPriority="22" w:qFormat="1"/>
+    <w:lsdException w:name="Emphasis" w:uiPriority="20" w:qFormat="1"/>
+    <w:lsdException w:name="Document Map" w:semiHidden="1" w:unhideWhenUsed="1"/>
+    <w:lsdException w:name="Plain Text" w:semiHidden="1" w:unhideWhenUsed="1"/>
+    <w:lsdException w:name="E-mail Signature" w:semiHidden="1" w:unhideWhenUsed="1"/>
+    <w:lsdException w:name="HTML Top of Form" w:semiHidden="1" w:unhideWhenUsed="1"/>
+    <w:lsdException w:name="HTML Bottom of Form" w:semiHidden="1" w:unhideWhenUsed="1"/>
+    <w:lsdException w:name="Normal (Web)" w:semiHidden="1" w:unhideWhenUsed="1"/>
+    <w:lsdException w:name="HTML Acronym" w:semiHidden="1" w:unhideWhenUsed="1"/>
+    <w:lsdException w:name="HTML Address" w:semiHidden="1" w:unhideWhenUsed="1"/>
+    <w:lsdException w:name="HTML Cite" w:semiHidden="1" w:unhideWhenUsed="1"/>
+    <w:lsdException w:name="HTML Code" w:semiHidden="1" w:unhideWhenUsed="1"/>
+    <w:lsdException w:name="HTML Definition" w:semiHidden="1" w:unhideWhenUsed="1"/>
+    <w:lsdException w:name="HTML Keyboard" w:semiHidden="1" w:unhideWhenUsed="1"/>
+    <w:lsdException w:name="HTML Preformatted" w:semiHidden="1" w:unhideWhenUsed="1"/>
+    <w:lsdException w:name="HTML Sample" w:semiHidden="1" w:unhideWhenUsed="1"/>
+    <w:lsdException w:name="HTML Typewriter" w:semiHidden="1" w:unhideWhenUsed="1"/>
+    <w:lsdException w:name="HTML Variable" w:semiHidden="1" w:unhideWhenUsed="1"/>
+    <w:lsdException w:name="Normal Table" w:semiHidden="1" w:unhideWhenUsed="1"/>
+    <w:lsdException w:name="annotation subject" w:semiHidden="1" w:unhideWhenUsed="1"/>
+    <w:lsdException w:name="No List" w:semiHidden="1" w:unhideWhenUsed="1"/>
+    <w:lsdException w:name="Outline List 1" w:semiHidden="1" w:unhideWhenUsed="1"/>
+    <w:lsdException w:name="Outline List 2" w:semiHidden="1" w:unhideWhenUsed="1"/>
+    <w:lsdException w:name="Outline List 3" w:semiHidden="1" w:unhideWhenUsed="1"/>
+    <w:lsdException w:name="Table Simple 1" w:semiHidden="1" w:unhideWhenUsed="1"/>
+    <w:lsdException w:name="Table Simple 2" w:semiHidden="1" w:unhideWhenUsed="1"/>
+    <w:lsdException w:name="Table Simple 3" w:semiHidden="1" w:unhideWhenUsed="1"/>
+    <w:lsdException w:name="Table Classic 1" w:semiHidden="1" w:unhideWhenUsed="1"/>
+    <w:lsdException w:name="Table Classic 2" w:semiHidden="1" w:unhideWhenUsed="1"/>
+    <w:lsdException w:name="Table Classic 3" w:semiHidden="1" w:unhideWhenUsed="1"/>
+    <w:lsdException w:name="Table Classic 4" w:semiHidden="1" w:unhideWhenUsed="1"/>
+    <w:lsdException w:name="Table Colorful 1" w:semiHidden="1" w:unhideWhenUsed="1"/>
+    <w:lsdException w:name="Table Colorful 2" w:semiHidden="1" w:unhideWhenUsed="1"/>
+    <w:lsdException w:name="Table Colorful 3" w:semiHidden="1" w:unhideWhenUsed="1"/>
+    <w:lsdException w:name="Table Columns 1" w:semiHidden="1" w:unhideWhenUsed="1"/>
+    <w:lsdException w:name="Table Columns 2" w:semiHidden="1" w:unhideWhenUsed="1"/>
+    <w:lsdException w:name="Table Columns 3" w:semiHidden="1" w:unhideWhenUsed="1"/>
+    <w:lsdException w:name="Table Columns 4" w:semiHidden="1" w:unhideWhenUsed="1"/>
+    <w:lsdException w:name="Table Columns 5" w:semiHidden="1" w:unhideWhenUsed="1"/>
+    <w:lsdException w:name="Table Grid 1" w:semiHidden="1" w:unhideWhenUsed="1"/>
+    <w:lsdException w:name="Table Grid 2" w:semiHidden="1" w:unhideWhenUsed="1"/>
+    <w:lsdException w:name="Table Grid 3" w:semiHidden="1" w:unhideWhenUsed="1"/>
+    <w:lsdException w:name="Table Grid 4" w:semiHidden="1" w:unhideWhenUsed="1"/>
+    <w:lsdException w:name="Table Grid 5" w:semiHidden="1" w:unhideWhenUsed="1"/>
+    <w:lsdException w:name="Table Grid 6" w:semiHidden="1" w:unhideWhenUsed="1"/>
+    <w:lsdException w:name="Table Grid 7" w:semiHidden="1" w:unhideWhenUsed="1"/>
+    <w:lsdException w:name="Table Grid 8" w:semiHidden="1" w:unhideWhenUsed="1"/>
+    <w:lsdException w:name="Table List 1" w:semiHidden="1" w:unhideWhenUsed="1"/>
+    <w:lsdException w:name="Table List 2" w:semiHidden="1" w:unhideWhenUsed="1"/>
+    <w:lsdException w:name="Table List 3" w:semiHidden="1" w:unhideWhenUsed="1"/>
+    <w:lsdException w:name="Table List 4" w:semiHidden="1" w:unhideWhenUsed="1"/>
+    <w:lsdException w:name="Table List 5" w:semiHidden="1" w:unhideWhenUsed="1"/>
+    <w:lsdException w:name="Table List 6" w:semiHidden="1" w:unhideWhenUsed="1"/>
+    <w:lsdException w:name="Table List 7" w:semiHidden="1" w:unhideWhenUsed="1"/>
+    <w:lsdException w:name="Table List 8" w:semiHidden="1" w:unhideWhenUsed="1"/>
+    <w:lsdException w:name="Table 3D effects 1" w:semiHidden="1" w:unhideWhenUsed="1"/>
+    <w:lsdException w:name="Table 3D effects 2" w:semiHidden="1" w:unhideWhenUsed="1"/>
+    <w:lsdException w:name="Table 3D effects 3" w:semiHidden="1" w:unhideWhenUsed="1"/>
+    <w:lsdException w:name="Table Contemporary" w:semiHidden="1" w:unhideWhenUsed="1"/>
+    <w:lsdException w:name="Table Elegant" w:semiHidden="1" w:unhideWhenUsed="1"/>
+    <w:lsdException w:name="Table Professional" w:semiHidden="1" w:unhideWhenUsed="1"/>
+    <w:lsdException w:name="Table Subtle 1" w:semiHidden="1" w:unhideWhenUsed="1"/>
+    <w:lsdException w:name="Table Subtle 2" w:semiHidden="1" w:unhideWhenUsed="1"/>
+    <w:lsdException w:name="Table Web 1" w:semiHidden="1" w:unhideWhenUsed="1"/>
+    <w:lsdException w:name="Table Web 2" w:semiHidden="1" w:unhideWhenUsed="1"/>
+    <w:lsdException w:name="Table Web 3" w:semiHidden="1" w:unhideWhenUsed="1"/>
+    <w:lsdException w:name="Balloon Text" w:semiHidden="1" w:unhideWhenUsed="1"/>
+    <w:lsdException w:name="Table Grid" w:uiPriority="39"/>
+    <w:lsdException w:name="Table Theme" w:semiHidden="1" w:unhideWhenUsed="1"/>
+    <w:lsdException w:name="Placeholder Text" w:semiHidden="1"/>
+    <w:lsdException w:name="No Spacing" w:uiPriority="1" w:qFormat="1"/>
+    <w:lsdException w:name="Light Shading" w:uiPriority="60"/>
+    <w:lsdException w:name="Light List" w:uiPriority="61"/>
+    <w:lsdException w:name="Light Grid" w:uiPriority="62"/>
+    <w:lsdException w:name="Medium Shading 1" w:uiPriority="63"/>
+    <w:lsdException w:name="Medium Shading 2" w:uiPriority="64"/>
+    <w:lsdException w:name="Medium List 1" w:uiPriority="65"/>
+    <w:lsdException w:name="Medium List 2" w:uiPriority="66"/>
+    <w:lsdException w:name="Medium Grid 1" w:uiPriority="67"/>
+    <w:lsdException w:name="Medium Grid 2" w:uiPriority="68"/>
+    <w:lsdException w:name="Medium Grid 3" w:uiPriority="69"/>
+    <w:lsdException w:name="Dark List" w:uiPriority="70"/>
+    <w:lsdException w:name="Colorful Shading" w:uiPriority="71"/>
+    <w:lsdException w:name="Colorful List" w:uiPriority="72"/>
+    <w:lsdException w:name="Colorful Grid" w:uiPriority="73"/>
+    <w:lsdException w:name="Light Shading Accent 1" w:uiPriority="60"/>
+    <w:lsdException w:name="Light List Accent 1" w:uiPriority="61"/>
+    <w:lsdException w:name="Light Grid Accent 1" w:uiPriority="62"/>
+    <w:lsdException w:name="Medium Shading 1 Accent 1" w:uiPriority="63"/>
+    <w:lsdException w:name="Medium Shading 2 Accent 1" w:uiPriority="64"/>
+    <w:lsdException w:name="Medium List 1 Accent 1" w:uiPriority="65"/>
+    <w:lsdException w:name="Revision" w:semiHidden="1"/>
+    <w:lsdException w:name="List Paragraph" w:uiPriority="34" w:qFormat="1"/>
+    <w:lsdException w:name="Quote" w:uiPriority="29" w:qFormat="1"/>
+    <w:lsdException w:name="Intense Quote" w:uiPriority="30" w:qFormat="1"/>
+    <w:lsdException w:name="Medium List 2 Accent 1" w:uiPriority="66"/>
+    <w:lsdException w:name="Medium Grid 1 Accent 1" w:uiPriority="67"/>
+    <w:lsdException w:name="Medium Grid 2 Accent 1" w:uiPriority="68"/>
+    <w:lsdException w:name="Medium Grid 3 Accent 1" w:uiPriority="69"/>
+    <w:lsdException w:name="Dark List Accent 1" w:uiPriority="70"/>
+    <w:lsdException w:name="Colorful Shading Accent 1" w:uiPriority="71"/>
+    <w:lsdException w:name="Colorful List Accent 1" w:uiPriority="72"/>
+    <w:lsdException w:name="Colorful Grid Accent 1" w:uiPriority="73"/>
+    <w:lsdException w:name="Light Shading Accent 2" w:uiPriority="60"/>
+    <w:lsdException w:name="Light List Accent 2" w:uiPriority="61"/>
+    <w:lsdException w:name="Light Grid Accent 2" w:uiPriority="62"/>
+    <w:lsdException w:name="Medium Shading 1 Accent 2" w:uiPriority="63"/>
+    <w:lsdException w:name="Medium Shading 2 Accent 2" w:uiPriority="64"/>
+    <w:lsdException w:name="Medium List 1 Accent 2" w:uiPriority="65"/>
+    <w:lsdException w:name="Medium List 2 Accent 2" w:uiPriority="66"/>
+    <w:lsdException w:name="Medium Grid 1 Accent 2" w:uiPriority="67"/>
+    <w:lsdException w:name="Medium Grid 2 Accent 2" w:uiPriority="68"/>
+    <w:lsdException w:name="Medium Grid 3 Accent 2" w:uiPriority="69"/>
+    <w:lsdException w:name="Dark List Accent 2" w:uiPriority="70"/>
+    <w:lsdException w:name="Colorful Shading Accent 2" w:uiPriority="71"/>
+    <w:lsdException w:name="Colorful List Accent 2" w:uiPriority="72"/>
+    <w:lsdException w:name="Colorful Grid Accent 2" w:uiPriority="73"/>
+    <w:lsdException w:name="Light Shading Accent 3" w:uiPriority="60"/>
+    <w:lsdException w:name="Light List Accent 3" w:uiPriority="61"/>
+    <w:lsdException w:name="Light Grid Accent 3" w:uiPriority="62"/>
+    <w:lsdException w:name="Medium Shading 1 Accent 3" w:uiPriority="63"/>
+    <w:lsdException w:name="Medium Shading 2 Accent 3" w:uiPriority="64"/>
+    <w:lsdException w:name="Medium List 1 Accent 3" w:uiPriority="65"/>
+    <w:lsdException w:name="Medium List 2 Accent 3" w:uiPriority="66"/>
+    <w:lsdException w:name="Medium Grid 1 Accent 3" w:uiPriority="67"/>
+    <w:lsdException w:name="Medium Grid 2 Accent 3" w:uiPriority="68"/>
+    <w:lsdException w:name="Medium Grid 3 Accent 3" w:uiPriority="69"/>
+    <w:lsdException w:name="Dark List Accent 3" w:uiPriority="70"/>
+    <w:lsdException w:name="Colorful Shading Accent 3" w:uiPriority="71"/>
+    <w:lsdException w:name="Colorful List Accent 3" w:uiPriority="72"/>
+    <w:lsdException w:name="Colorful Grid Accent 3" w:uiPriority="73"/>
+    <w:lsdException w:name="Light Shading Accent 4" w:uiPriority="60"/>
+    <w:lsdException w:name="Light List Accent 4" w:uiPriority="61"/>
+    <w:lsdException w:name="Light Grid Accent 4" w:uiPriority="62"/>
+    <w:lsdException w:name="Medium Shading 1 Accent 4" w:uiPriority="63"/>
+    <w:lsdException w:name="Medium Shading 2 Accent 4" w:uiPriority="64"/>
+    <w:lsdException w:name="Medium List 1 Accent 4" w:uiPriority="65"/>
+    <w:lsdException w:name="Medium List 2 Accent 4" w:uiPriority="66"/>
+    <w:lsdException w:name="Medium Grid 1 Accent 4" w:uiPriority="67"/>
+    <w:lsdException w:name="Medium Grid 2 Accent 4" w:uiPriority="68"/>
+    <w:lsdException w:name="Medium Grid 3 Accent 4" w:uiPriority="69"/>
+    <w:lsdException w:name="Dark List Accent 4" w:uiPriority="70"/>
+    <w:lsdException w:name="Colorful Shading Accent 4" w:uiPriority="71"/>
+    <w:lsdException w:name="Colorful List Accent 4" w:uiPriority="72"/>
+    <w:lsdException w:name="Colorful Grid Accent 4" w:uiPriority="73"/>
+    <w:lsdException w:name="Light Shading Accent 5" w:uiPriority="60"/>
+    <w:lsdException w:name="Light List Accent 5" w:uiPriority="61"/>
+    <w:lsdException w:name="Light Grid Accent 5" w:uiPriority="62"/>
+    <w:lsdException w:name="Medium Shading 1 Accent 5" w:uiPriority="63"/>
+    <w:lsdException w:name="Medium Shading 2 Accent 5" w:uiPriority="64"/>
+    <w:lsdException w:name="Medium List 1 Accent 5" w:uiPriority="65"/>
+    <w:lsdException w:name="Medium List 2 Accent 5" w:uiPriority="66"/>
+    <w:lsdException w:name="Medium Grid 1 Accent 5" w:uiPriority="67"/>
+    <w:lsdException w:name="Medium Grid 2 Accent 5" w:uiPriority="68"/>
+    <w:lsdException w:name="Medium Grid 3 Accent 5" w:uiPriority="69"/>
+    <w:lsdException w:name="Dark List Accent 5" w:uiPriority="70"/>
+    <w:lsdException w:name="Colorful Shading Accent 5" w:uiPriority="71"/>
+    <w:lsdException w:name="Colorful List Accent 5" w:uiPriority="72"/>
+    <w:lsdException w:name="Colorful Grid Accent 5" w:uiPriority="73"/>
+    <w:lsdException w:name="Light Shading Accent 6" w:uiPriority="60"/>
+    <w:lsdException w:name="Light List Accent 6" w:uiPriority="61"/>
+    <w:lsdException w:name="Light Grid Accent 6" w:uiPriority="62"/>
+    <w:lsdException w:name="Medium Shading 1 Accent 6" w:uiPriority="63"/>
+    <w:lsdException w:name="Medium Shading 2 Accent 6" w:uiPriority="64"/>
+    <w:lsdException w:name="Medium List 1 Accent 6" w:uiPriority="65"/>
+    <w:lsdException w:name="Medium List 2 Accent 6" w:uiPriority="66"/>
+    <w:lsdException w:name="Medium Grid 1 Accent 6" w:uiPriority="67"/>
+    <w:lsdException w:name="Medium Grid 2 Accent 6" w:uiPriority="68"/>
+    <w:lsdException w:name="Medium Grid 3 Accent 6" w:uiPriority="69"/>
+    <w:lsdException w:name="Dark List Accent 6" w:uiPriority="70"/>
+    <w:lsdException w:name="Colorful Shading Accent 6" w:uiPriority="71"/>
+    <w:lsdException w:name="Colorful List Accent 6" w:uiPriority="72"/>
+    <w:lsdException w:name="Colorful Grid Accent 6" w:uiPriority="73"/>
+    <w:lsdException w:name="Subtle Emphasis" w:uiPriority="19" w:qFormat="1"/>
+    <w:lsdException w:name="Intense Emphasis" w:uiPriority="21" w:qFormat="1"/>
+    <w:lsdException w:name="Subtle Reference" w:uiPriority="31" w:qFormat="1"/>
+    <w:lsdException w:name="Intense Reference" w:uiPriority="32" w:qFormat="1"/>
+    <w:lsdException w:name="Book Title" w:uiPriority="33" w:qFormat="1"/>
+    <w:lsdException w:name="Bibliography" w:semiHidden="1" w:uiPriority="37" w:unhideWhenUsed="1"/>
+    <w:lsdException w:name="TOC Heading" w:semiHidden="1" w:uiPriority="39" w:unhideWhenUsed="1" w:qFormat="1"/>
+    <w:lsdException w:name="Plain Table 1" w:uiPriority="41"/>
+    <w:lsdException w:name="Plain Table 2" w:uiPriority="42"/>
+    <w:lsdException w:name="Plain Table 3" w:uiPriority="43"/>
+    <w:lsdException w:name="Plain Table 4" w:uiPriority="44"/>
+    <w:lsdException w:name="Plain Table 5" w:uiPriority="45"/>
+    <w:lsdException w:name="Grid Table Light" w:uiPriority="40"/>
+    <w:lsdException w:name="Grid Table 1 Light" w:uiPriority="46"/>
+    <w:lsdException w:name="Grid Table 2" w:uiPriority="47"/>
+    <w:lsdException w:name="Grid Table 3" w:uiPriority="48"/>
+    <w:lsdException w:name="Grid Table 4" w:uiPriority="49"/>
+    <w:lsdException w:name="Grid Table 5 Dark" w:uiPriority="50"/>
+    <w:lsdException w:name="Grid Table 6 Colorful" w:uiPriority="51"/>
+    <w:lsdException w:name="Grid Table 7 Colorful" w:uiPriority="52"/>
+    <w:lsdException w:name="Grid Table 1 Light Accent 1" w:uiPriority="46"/>
+    <w:lsdException w:name="Grid Table 2 Accent 1" w:uiPriority="47"/>
+    <w:lsdException w:name="Grid Table 3 Accent 1" w:uiPriority="48"/>
+    <w:lsdException w:name="Grid Table 4 Accent 1" w:uiPriority="49"/>
+    <w:lsdException w:name="Grid Table 5 Dark Accent 1" w:uiPriority="50"/>
+    <w:lsdException w:name="Grid Table 6 Colorful Accent 1" w:uiPriority="51"/>
+    <w:lsdException w:name="Grid Table 7 Colorful Accent 1" w:uiPriority="52"/>
+    <w:lsdException w:name="Grid Table 1 Light Accent 2" w:uiPriority="46"/>
+    <w:lsdException w:name="Grid Table 2 Accent 2" w:uiPriority="47"/>
+    <w:lsdException w:name="Grid Table 3 Accent 2" w:uiPriority="48"/>
+    <w:lsdException w:name="Grid Table 4 Accent 2" w:uiPriority="49"/>
+    <w:lsdException w:name="Grid Table 5 Dark Accent 2" w:uiPriority="50"/>
+    <w:lsdException w:name="Grid Table 6 Colorful Accent 2" w:uiPriority="51"/>
+    <w:lsdException w:name="Grid Table 7 Colorful Accent 2" w:uiPriority="52"/>
+    <w:lsdException w:name="Grid Table 1 Light Accent 3" w:uiPriority="46"/>
+    <w:lsdException w:name="Grid Table 2 Accent 3" w:uiPriority="47"/>
+    <w:lsdException w:name="Grid Table 3 Accent 3" w:uiPriority="48"/>
+    <w:lsdException w:name="Grid Table 4 Accent 3" w:uiPriority="49"/>
+    <w:lsdException w:name="Grid Table 5 Dark Accent 3" w:uiPriority="50"/>
+    <w:lsdException w:name="Grid Table 6 Colorful Accent 3" w:uiPriority="51"/>
+    <w:lsdException w:name="Grid Table 7 Colorful Accent 3" w:uiPriority="52"/>
+    <w:lsdException w:name="Grid Table 1 Light Accent 4" w:uiPriority="46"/>
+    <w:lsdException w:name="Grid Table 2 Accent 4" w:uiPriority="47"/>
+    <w:lsdException w:name="Grid Table 3 Accent 4" w:uiPriority="48"/>
+    <w:lsdException w:name="Grid Table 4 Accent 4" w:uiPriority="49"/>
+    <w:lsdException w:name="Grid Table 5 Dark Accent 4" w:uiPriority="50"/>
+    <w:lsdException w:name="Grid Table 6 Colorful Accent 4" w:uiPriority="51"/>
+    <w:lsdException w:name="Grid Table 7 Colorful Accent 4" w:uiPriority="52"/>
+    <w:lsdException w:name="Grid Table 1 Light Accent 5" w:uiPriority="46"/>
+    <w:lsdException w:name="Grid Table 2 Accent 5" w:uiPriority="47"/>
+    <w:lsdException w:name="Grid Table 3 Accent 5" w:uiPriority="48"/>
+    <w:lsdException w:name="Grid Table 4 Accent 5" w:uiPriority="49"/>
+    <w:lsdException w:name="Grid Table 5 Dark Accent 5" w:uiPriority="50"/>
+    <w:lsdException w:name="Grid Table 6 Colorful Accent 5" w:uiPriority="51"/>
+    <w:lsdException w:name="Grid Table 7 Colorful Accent 5" w:uiPriority="52"/>
+    <w:lsdException w:name="Grid Table 1 Light Accent 6" w:uiPriority="46"/>
+    <w:lsdException w:name="Grid Table 2 Accent 6" w:uiPriority="47"/>
+    <w:lsdException w:name="Grid Table 3 Accent 6" w:uiPriority="48"/>
+    <w:lsdException w:name="Grid Table 4 Accent 6" w:uiPriority="49"/>
+    <w:lsdException w:name="Grid Table 5 Dark Accent 6" w:uiPriority="50"/>
+    <w:lsdException w:name="Grid Table 6 Colorful Accent 6" w:uiPriority="51"/>
+    <w:lsdException w:name="Grid Table 7 Colorful Accent 6" w:uiPriority="52"/>
+    <w:lsdException w:name="List Table 1 Light" w:uiPriority="46"/>
+    <w:lsdException w:name="List Table 2" w:uiPriority="47"/>
+    <w:lsdException w:name="List Table 3" w:uiPriority="48"/>
+    <w:lsdException w:name="List Table 4" w:uiPriority="49"/>
+    <w:lsdException w:name="List Table 5 Dark" w:uiPriority="50"/>
+    <w:lsdException w:name="List Table 6 Colorful" w:uiPriority="51"/>
+    <w:lsdException w:name="List Table 7 Colorful" w:uiPriority="52"/>
+    <w:lsdException w:name="List Table 1 Light Accent 1" w:uiPriority="46"/>
+    <w:lsdException w:name="List Table 2 Accent 1" w:uiPriority="47"/>
+    <w:lsdException w:name="List Table 3 Accent 1" w:uiPriority="48"/>
+    <w:lsdException w:name="List Table 4 Accent 1" w:uiPriority="49"/>
+    <w:lsdException w:name="List Table 5 Dark Accent 1" w:uiPriority="50"/>
+    <w:lsdException w:name="List Table 6 Colorful Accent 1" w:uiPriority="51"/>
+    <w:lsdException w:name="List Table 7 Colorful Accent 1" w:uiPriority="52"/>
+    <w:lsdException w:name="List Table 1 Light Accent 2" w:uiPriority="46"/>
+    <w:lsdException w:name="List Table 2 Accent 2" w:uiPriority="47"/>
+    <w:lsdException w:name="List Table 3 Accent 2" w:uiPriority="48"/>
+    <w:lsdException w:name="List Table 4 Accent 2" w:uiPriority="49"/>
+    <w:lsdException w:name="List Table 5 Dark Accent 2" w:uiPriority="50"/>
+    <w:lsdException w:name="List Table 6 Colorful Accent 2" w:uiPriority="51"/>
+    <w:lsdException w:name="List Table 7 Colorful Accent 2" w:uiPriority="52"/>
+    <w:lsdException w:name="List Table 1 Light Accent 3" w:uiPriority="46"/>
+    <w:lsdException w:name="List Table 2 Accent 3" w:uiPriority="47"/>
+    <w:lsdException w:name="List Table 3 Accent 3" w:uiPriority="48"/>
+    <w:lsdException w:name="List Table 4 Accent 3" w:uiPriority="49"/>
+    <w:lsdException w:name="List Table 5 Dark Accent 3" w:uiPriority="50"/>
+    <w:lsdException w:name="List Table 6 Colorful Accent 3" w:uiPriority="51"/>
+    <w:lsdException w:name="List Table 7 Colorful Accent 3" w:uiPriority="52"/>
+    <w:lsdException w:name="List Table 1 Light Accent 4" w:uiPriority="46"/>
+    <w:lsdException w:name="List Table 2 Accent 4" w:uiPriority="47"/>
+    <w:lsdException w:name="List Table 3 Accent 4" w:uiPriority="48"/>
+    <w:lsdException w:name="List Table 4 Accent 4" w:uiPriority="49"/>
+    <w:lsdException w:name="List Table 5 Dark Accent 4" w:uiPriority="50"/>
+    <w:lsdException w:name="List Table 6 Colorful Accent 4" w:uiPriority="51"/>
+    <w:lsdException w:name="List Table 7 Colorful Accent 4" w:uiPriority="52"/>
+    <w:lsdException w:name="List Table 1 Light Accent 5" w:uiPriority="46"/>
+    <w:lsdException w:name="List Table 2 Accent 5" w:uiPriority="47"/>
+    <w:lsdException w:name="List Table 3 Accent 5" w:uiPriority="48"/>
+    <w:lsdException w:name="List Table 4 Accent 5" w:uiPriority="49"/>
+    <w:lsdException w:name="List Table 5 Dark Accent 5" w:uiPriority="50"/>
+    <w:lsdException w:name="List Table 6 Colorful Accent 5" w:uiPriority="51"/>
+    <w:lsdException w:name="List Table 7 Colorful Accent 5" w:uiPriority="52"/>
+    <w:lsdException w:name="List Table 1 Light Accent 6" w:uiPriority="46"/>
+    <w:lsdException w:name="List Table 2 Accent 6" w:uiPriority="47"/>
+    <w:lsdException w:name="List Table 3 Accent 6" w:uiPriority="48"/>
+    <w:lsdException w:name="List Table 4 Accent 6" w:uiPriority="49"/>
+    <w:lsdException w:name="List Table 5 Dark Accent 6" w:uiPriority="50"/>
+    <w:lsdException w:name="List Table 6 Colorful Accent 6" w:uiPriority="51"/>
+    <w:lsdException w:name="List Table 7 Colorful Accent 6" w:uiPriority="52"/>
   </w:latentStyles>
   <w:style w:type="paragraph" w:default="1" w:styleId="Normal">
     <w:name w:val="Normal"/>
@@ -7243,6 +7674,7 @@
       <w:spacing w:after="0" w:line="240" w:lineRule="auto"/>
     </w:pPr>
     <w:tblPr>
+      <w:tblInd w:w="0" w:type="dxa"/>
       <w:tblBorders>
         <w:top w:val="single" w:sz="4" w:space="0" w:color="auto"/>
         <w:left w:val="single" w:sz="4" w:space="0" w:color="auto"/>
@@ -7251,424 +7683,12 @@
         <w:insideH w:val="single" w:sz="4" w:space="0" w:color="auto"/>
         <w:insideV w:val="single" w:sz="4" w:space="0" w:color="auto"/>
       </w:tblBorders>
-    </w:tblPr>
-  </w:style>
-  <w:style w:type="character" w:customStyle="1" w:styleId="Ttulo3Car">
-    <w:name w:val="Título 3 Car"/>
-    <w:basedOn w:val="Fuentedeprrafopredeter"/>
-    <w:link w:val="Ttulo3"/>
-    <w:uiPriority w:val="9"/>
-    <w:rsid w:val="00BA63EB"/>
-    <w:rPr>
-      <w:rFonts w:asciiTheme="majorHAnsi" w:eastAsiaTheme="majorEastAsia" w:hAnsiTheme="majorHAnsi" w:cstheme="majorBidi"/>
-      <w:color w:val="1F3763" w:themeColor="accent1" w:themeShade="7F"/>
-      <w:sz w:val="24"/>
-      <w:szCs w:val="24"/>
-    </w:rPr>
-  </w:style>
-  <w:style w:type="paragraph" w:styleId="TDC3">
-    <w:name w:val="toc 3"/>
-    <w:basedOn w:val="Normal"/>
-    <w:next w:val="Normal"/>
-    <w:autoRedefine/>
-    <w:uiPriority w:val="39"/>
-    <w:unhideWhenUsed/>
-    <w:rsid w:val="008D1BCC"/>
-    <w:pPr>
-      <w:spacing w:after="100"/>
-      <w:ind w:left="440"/>
-    </w:pPr>
-  </w:style>
-  <w:style w:type="paragraph" w:styleId="Textodeglobo">
-    <w:name w:val="Balloon Text"/>
-    <w:basedOn w:val="Normal"/>
-    <w:link w:val="TextodegloboCar"/>
-    <w:uiPriority w:val="99"/>
-    <w:semiHidden/>
-    <w:unhideWhenUsed/>
-    <w:rsid w:val="00381711"/>
-    <w:pPr>
-      <w:spacing w:after="0" w:line="240" w:lineRule="auto"/>
-    </w:pPr>
-    <w:rPr>
-      <w:rFonts w:ascii="Tahoma" w:hAnsi="Tahoma" w:cs="Tahoma"/>
-      <w:sz w:val="16"/>
-      <w:szCs w:val="16"/>
-    </w:rPr>
-  </w:style>
-  <w:style w:type="character" w:customStyle="1" w:styleId="TextodegloboCar">
-    <w:name w:val="Texto de globo Car"/>
-    <w:basedOn w:val="Fuentedeprrafopredeter"/>
-    <w:link w:val="Textodeglobo"/>
-    <w:uiPriority w:val="99"/>
-    <w:semiHidden/>
-    <w:rsid w:val="00381711"/>
-    <w:rPr>
-      <w:rFonts w:ascii="Tahoma" w:hAnsi="Tahoma" w:cs="Tahoma"/>
-      <w:sz w:val="16"/>
-      <w:szCs w:val="16"/>
-    </w:rPr>
-  </w:style>
-  <w:style w:type="paragraph" w:styleId="Prrafodelista">
-    <w:name w:val="List Paragraph"/>
-    <w:basedOn w:val="Normal"/>
-    <w:uiPriority w:val="34"/>
-    <w:qFormat/>
-    <w:rsid w:val="009A3AFF"/>
-    <w:pPr>
-      <w:ind w:left="720"/>
-      <w:contextualSpacing/>
-    </w:pPr>
-  </w:style>
-</w:styles>
-</file>
-
-<file path=word/stylesWithEffects.xml><?xml version="1.0" encoding="utf-8"?>
-<w:styles xmlns:wpc="http://schemas.microsoft.com/office/word/2010/wordprocessingCanvas" xmlns:mc="http://schemas.openxmlformats.org/markup-compatibility/2006" xmlns:o="urn:schemas-microsoft-com:office:office" xmlns:r="http://schemas.openxmlformats.org/officeDocument/2006/relationships" xmlns:m="http://schemas.openxmlformats.org/officeDocument/2006/math" xmlns:v="urn:schemas-microsoft-com:vml" xmlns:wp14="http://schemas.microsoft.com/office/word/2010/wordprocessingDrawing" xmlns:wp="http://schemas.openxmlformats.org/drawingml/2006/wordprocessingDrawing" xmlns:w10="urn:schemas-microsoft-com:office:word" xmlns:w="http://schemas.openxmlformats.org/wordprocessingml/2006/main" xmlns:w14="http://schemas.microsoft.com/office/word/2010/wordml" xmlns:wpg="http://schemas.microsoft.com/office/word/2010/wordprocessingGroup" xmlns:wpi="http://schemas.microsoft.com/office/word/2010/wordprocessingInk" xmlns:wne="http://schemas.microsoft.com/office/word/2006/wordml" xmlns:wps="http://schemas.microsoft.com/office/word/2010/wordprocessingShape" mc:Ignorable="w14 wp14">
-  <w:docDefaults>
-    <w:rPrDefault>
-      <w:rPr>
-        <w:rFonts w:asciiTheme="minorHAnsi" w:eastAsiaTheme="minorHAnsi" w:hAnsiTheme="minorHAnsi" w:cstheme="minorBidi"/>
-        <w:sz w:val="22"/>
-        <w:szCs w:val="22"/>
-        <w:lang w:val="es-CO" w:eastAsia="en-US" w:bidi="ar-SA"/>
-      </w:rPr>
-    </w:rPrDefault>
-    <w:pPrDefault>
-      <w:pPr>
-        <w:spacing w:after="160" w:line="259" w:lineRule="auto"/>
-      </w:pPr>
-    </w:pPrDefault>
-  </w:docDefaults>
-  <w:latentStyles w:defLockedState="0" w:defUIPriority="99" w:defSemiHidden="1" w:defUnhideWhenUsed="1" w:defQFormat="0" w:count="267">
-    <w:lsdException w:name="Normal" w:semiHidden="0" w:uiPriority="0" w:unhideWhenUsed="0" w:qFormat="1"/>
-    <w:lsdException w:name="heading 1" w:semiHidden="0" w:uiPriority="9" w:unhideWhenUsed="0" w:qFormat="1"/>
-    <w:lsdException w:name="heading 2" w:uiPriority="9" w:qFormat="1"/>
-    <w:lsdException w:name="heading 3" w:uiPriority="9" w:qFormat="1"/>
-    <w:lsdException w:name="heading 4" w:uiPriority="9" w:qFormat="1"/>
-    <w:lsdException w:name="heading 5" w:uiPriority="9" w:qFormat="1"/>
-    <w:lsdException w:name="heading 6" w:uiPriority="9" w:qFormat="1"/>
-    <w:lsdException w:name="heading 7" w:uiPriority="9" w:qFormat="1"/>
-    <w:lsdException w:name="heading 8" w:uiPriority="9" w:qFormat="1"/>
-    <w:lsdException w:name="heading 9" w:uiPriority="9" w:qFormat="1"/>
-    <w:lsdException w:name="toc 1" w:uiPriority="39"/>
-    <w:lsdException w:name="toc 2" w:uiPriority="39"/>
-    <w:lsdException w:name="toc 3" w:uiPriority="39"/>
-    <w:lsdException w:name="toc 4" w:uiPriority="39"/>
-    <w:lsdException w:name="toc 5" w:uiPriority="39"/>
-    <w:lsdException w:name="toc 6" w:uiPriority="39"/>
-    <w:lsdException w:name="toc 7" w:uiPriority="39"/>
-    <w:lsdException w:name="toc 8" w:uiPriority="39"/>
-    <w:lsdException w:name="toc 9" w:uiPriority="39"/>
-    <w:lsdException w:name="caption" w:uiPriority="35" w:qFormat="1"/>
-    <w:lsdException w:name="Title" w:semiHidden="0" w:uiPriority="10" w:unhideWhenUsed="0" w:qFormat="1"/>
-    <w:lsdException w:name="Default Paragraph Font" w:uiPriority="1"/>
-    <w:lsdException w:name="Subtitle" w:semiHidden="0" w:uiPriority="11" w:unhideWhenUsed="0" w:qFormat="1"/>
-    <w:lsdException w:name="Strong" w:semiHidden="0" w:uiPriority="22" w:unhideWhenUsed="0" w:qFormat="1"/>
-    <w:lsdException w:name="Emphasis" w:semiHidden="0" w:uiPriority="20" w:unhideWhenUsed="0" w:qFormat="1"/>
-    <w:lsdException w:name="Table Grid" w:semiHidden="0" w:uiPriority="39" w:unhideWhenUsed="0"/>
-    <w:lsdException w:name="Placeholder Text" w:unhideWhenUsed="0"/>
-    <w:lsdException w:name="No Spacing" w:semiHidden="0" w:uiPriority="1" w:unhideWhenUsed="0" w:qFormat="1"/>
-    <w:lsdException w:name="Light Shading" w:semiHidden="0" w:uiPriority="60" w:unhideWhenUsed="0"/>
-    <w:lsdException w:name="Light List" w:semiHidden="0" w:uiPriority="61" w:unhideWhenUsed="0"/>
-    <w:lsdException w:name="Light Grid" w:semiHidden="0" w:uiPriority="62" w:unhideWhenUsed="0"/>
-    <w:lsdException w:name="Medium Shading 1" w:semiHidden="0" w:uiPriority="63" w:unhideWhenUsed="0"/>
-    <w:lsdException w:name="Medium Shading 2" w:semiHidden="0" w:uiPriority="64" w:unhideWhenUsed="0"/>
-    <w:lsdException w:name="Medium List 1" w:semiHidden="0" w:uiPriority="65" w:unhideWhenUsed="0"/>
-    <w:lsdException w:name="Medium List 2" w:semiHidden="0" w:uiPriority="66" w:unhideWhenUsed="0"/>
-    <w:lsdException w:name="Medium Grid 1" w:semiHidden="0" w:uiPriority="67" w:unhideWhenUsed="0"/>
-    <w:lsdException w:name="Medium Grid 2" w:semiHidden="0" w:uiPriority="68" w:unhideWhenUsed="0"/>
-    <w:lsdException w:name="Medium Grid 3" w:semiHidden="0" w:uiPriority="69" w:unhideWhenUsed="0"/>
-    <w:lsdException w:name="Dark List" w:semiHidden="0" w:uiPriority="70" w:unhideWhenUsed="0"/>
-    <w:lsdException w:name="Colorful Shading" w:semiHidden="0" w:uiPriority="71" w:unhideWhenUsed="0"/>
-    <w:lsdException w:name="Colorful List" w:semiHidden="0" w:uiPriority="72" w:unhideWhenUsed="0"/>
-    <w:lsdException w:name="Colorful Grid" w:semiHidden="0" w:uiPriority="73" w:unhideWhenUsed="0"/>
-    <w:lsdException w:name="Light Shading Accent 1" w:semiHidden="0" w:uiPriority="60" w:unhideWhenUsed="0"/>
-    <w:lsdException w:name="Light List Accent 1" w:semiHidden="0" w:uiPriority="61" w:unhideWhenUsed="0"/>
-    <w:lsdException w:name="Light Grid Accent 1" w:semiHidden="0" w:uiPriority="62" w:unhideWhenUsed="0"/>
-    <w:lsdException w:name="Medium Shading 1 Accent 1" w:semiHidden="0" w:uiPriority="63" w:unhideWhenUsed="0"/>
-    <w:lsdException w:name="Medium Shading 2 Accent 1" w:semiHidden="0" w:uiPriority="64" w:unhideWhenUsed="0"/>
-    <w:lsdException w:name="Medium List 1 Accent 1" w:semiHidden="0" w:uiPriority="65" w:unhideWhenUsed="0"/>
-    <w:lsdException w:name="Revision" w:unhideWhenUsed="0"/>
-    <w:lsdException w:name="List Paragraph" w:semiHidden="0" w:uiPriority="34" w:unhideWhenUsed="0" w:qFormat="1"/>
-    <w:lsdException w:name="Quote" w:semiHidden="0" w:uiPriority="29" w:unhideWhenUsed="0" w:qFormat="1"/>
-    <w:lsdException w:name="Intense Quote" w:semiHidden="0" w:uiPriority="30" w:unhideWhenUsed="0" w:qFormat="1"/>
-    <w:lsdException w:name="Medium List 2 Accent 1" w:semiHidden="0" w:uiPriority="66" w:unhideWhenUsed="0"/>
-    <w:lsdException w:name="Medium Grid 1 Accent 1" w:semiHidden="0" w:uiPriority="67" w:unhideWhenUsed="0"/>
-    <w:lsdException w:name="Medium Grid 2 Accent 1" w:semiHidden="0" w:uiPriority="68" w:unhideWhenUsed="0"/>
-    <w:lsdException w:name="Medium Grid 3 Accent 1" w:semiHidden="0" w:uiPriority="69" w:unhideWhenUsed="0"/>
-    <w:lsdException w:name="Dark List Accent 1" w:semiHidden="0" w:uiPriority="70" w:unhideWhenUsed="0"/>
-    <w:lsdException w:name="Colorful Shading Accent 1" w:semiHidden="0" w:uiPriority="71" w:unhideWhenUsed="0"/>
-    <w:lsdException w:name="Colorful List Accent 1" w:semiHidden="0" w:uiPriority="72" w:unhideWhenUsed="0"/>
-    <w:lsdException w:name="Colorful Grid Accent 1" w:semiHidden="0" w:uiPriority="73" w:unhideWhenUsed="0"/>
-    <w:lsdException w:name="Light Shading Accent 2" w:semiHidden="0" w:uiPriority="60" w:unhideWhenUsed="0"/>
-    <w:lsdException w:name="Light List Accent 2" w:semiHidden="0" w:uiPriority="61" w:unhideWhenUsed="0"/>
-    <w:lsdException w:name="Light Grid Accent 2" w:semiHidden="0" w:uiPriority="62" w:unhideWhenUsed="0"/>
-    <w:lsdException w:name="Medium Shading 1 Accent 2" w:semiHidden="0" w:uiPriority="63" w:unhideWhenUsed="0"/>
-    <w:lsdException w:name="Medium Shading 2 Accent 2" w:semiHidden="0" w:uiPriority="64" w:unhideWhenUsed="0"/>
-    <w:lsdException w:name="Medium List 1 Accent 2" w:semiHidden="0" w:uiPriority="65" w:unhideWhenUsed="0"/>
-    <w:lsdException w:name="Medium List 2 Accent 2" w:semiHidden="0" w:uiPriority="66" w:unhideWhenUsed="0"/>
-    <w:lsdException w:name="Medium Grid 1 Accent 2" w:semiHidden="0" w:uiPriority="67" w:unhideWhenUsed="0"/>
-    <w:lsdException w:name="Medium Grid 2 Accent 2" w:semiHidden="0" w:uiPriority="68" w:unhideWhenUsed="0"/>
-    <w:lsdException w:name="Medium Grid 3 Accent 2" w:semiHidden="0" w:uiPriority="69" w:unhideWhenUsed="0"/>
-    <w:lsdException w:name="Dark List Accent 2" w:semiHidden="0" w:uiPriority="70" w:unhideWhenUsed="0"/>
-    <w:lsdException w:name="Colorful Shading Accent 2" w:semiHidden="0" w:uiPriority="71" w:unhideWhenUsed="0"/>
-    <w:lsdException w:name="Colorful List Accent 2" w:semiHidden="0" w:uiPriority="72" w:unhideWhenUsed="0"/>
-    <w:lsdException w:name="Colorful Grid Accent 2" w:semiHidden="0" w:uiPriority="73" w:unhideWhenUsed="0"/>
-    <w:lsdException w:name="Light Shading Accent 3" w:semiHidden="0" w:uiPriority="60" w:unhideWhenUsed="0"/>
-    <w:lsdException w:name="Light List Accent 3" w:semiHidden="0" w:uiPriority="61" w:unhideWhenUsed="0"/>
-    <w:lsdException w:name="Light Grid Accent 3" w:semiHidden="0" w:uiPriority="62" w:unhideWhenUsed="0"/>
-    <w:lsdException w:name="Medium Shading 1 Accent 3" w:semiHidden="0" w:uiPriority="63" w:unhideWhenUsed="0"/>
-    <w:lsdException w:name="Medium Shading 2 Accent 3" w:semiHidden="0" w:uiPriority="64" w:unhideWhenUsed="0"/>
-    <w:lsdException w:name="Medium List 1 Accent 3" w:semiHidden="0" w:uiPriority="65" w:unhideWhenUsed="0"/>
-    <w:lsdException w:name="Medium List 2 Accent 3" w:semiHidden="0" w:uiPriority="66" w:unhideWhenUsed="0"/>
-    <w:lsdException w:name="Medium Grid 1 Accent 3" w:semiHidden="0" w:uiPriority="67" w:unhideWhenUsed="0"/>
-    <w:lsdException w:name="Medium Grid 2 Accent 3" w:semiHidden="0" w:uiPriority="68" w:unhideWhenUsed="0"/>
-    <w:lsdException w:name="Medium Grid 3 Accent 3" w:semiHidden="0" w:uiPriority="69" w:unhideWhenUsed="0"/>
-    <w:lsdException w:name="Dark List Accent 3" w:semiHidden="0" w:uiPriority="70" w:unhideWhenUsed="0"/>
-    <w:lsdException w:name="Colorful Shading Accent 3" w:semiHidden="0" w:uiPriority="71" w:unhideWhenUsed="0"/>
-    <w:lsdException w:name="Colorful List Accent 3" w:semiHidden="0" w:uiPriority="72" w:unhideWhenUsed="0"/>
-    <w:lsdException w:name="Colorful Grid Accent 3" w:semiHidden="0" w:uiPriority="73" w:unhideWhenUsed="0"/>
-    <w:lsdException w:name="Light Shading Accent 4" w:semiHidden="0" w:uiPriority="60" w:unhideWhenUsed="0"/>
-    <w:lsdException w:name="Light List Accent 4" w:semiHidden="0" w:uiPriority="61" w:unhideWhenUsed="0"/>
-    <w:lsdException w:name="Light Grid Accent 4" w:semiHidden="0" w:uiPriority="62" w:unhideWhenUsed="0"/>
-    <w:lsdException w:name="Medium Shading 1 Accent 4" w:semiHidden="0" w:uiPriority="63" w:unhideWhenUsed="0"/>
-    <w:lsdException w:name="Medium Shading 2 Accent 4" w:semiHidden="0" w:uiPriority="64" w:unhideWhenUsed="0"/>
-    <w:lsdException w:name="Medium List 1 Accent 4" w:semiHidden="0" w:uiPriority="65" w:unhideWhenUsed="0"/>
-    <w:lsdException w:name="Medium List 2 Accent 4" w:semiHidden="0" w:uiPriority="66" w:unhideWhenUsed="0"/>
-    <w:lsdException w:name="Medium Grid 1 Accent 4" w:semiHidden="0" w:uiPriority="67" w:unhideWhenUsed="0"/>
-    <w:lsdException w:name="Medium Grid 2 Accent 4" w:semiHidden="0" w:uiPriority="68" w:unhideWhenUsed="0"/>
-    <w:lsdException w:name="Medium Grid 3 Accent 4" w:semiHidden="0" w:uiPriority="69" w:unhideWhenUsed="0"/>
-    <w:lsdException w:name="Dark List Accent 4" w:semiHidden="0" w:uiPriority="70" w:unhideWhenUsed="0"/>
-    <w:lsdException w:name="Colorful Shading Accent 4" w:semiHidden="0" w:uiPriority="71" w:unhideWhenUsed="0"/>
-    <w:lsdException w:name="Colorful List Accent 4" w:semiHidden="0" w:uiPriority="72" w:unhideWhenUsed="0"/>
-    <w:lsdException w:name="Colorful Grid Accent 4" w:semiHidden="0" w:uiPriority="73" w:unhideWhenUsed="0"/>
-    <w:lsdException w:name="Light Shading Accent 5" w:semiHidden="0" w:uiPriority="60" w:unhideWhenUsed="0"/>
-    <w:lsdException w:name="Light List Accent 5" w:semiHidden="0" w:uiPriority="61" w:unhideWhenUsed="0"/>
-    <w:lsdException w:name="Light Grid Accent 5" w:semiHidden="0" w:uiPriority="62" w:unhideWhenUsed="0"/>
-    <w:lsdException w:name="Medium Shading 1 Accent 5" w:semiHidden="0" w:uiPriority="63" w:unhideWhenUsed="0"/>
-    <w:lsdException w:name="Medium Shading 2 Accent 5" w:semiHidden="0" w:uiPriority="64" w:unhideWhenUsed="0"/>
-    <w:lsdException w:name="Medium List 1 Accent 5" w:semiHidden="0" w:uiPriority="65" w:unhideWhenUsed="0"/>
-    <w:lsdException w:name="Medium List 2 Accent 5" w:semiHidden="0" w:uiPriority="66" w:unhideWhenUsed="0"/>
-    <w:lsdException w:name="Medium Grid 1 Accent 5" w:semiHidden="0" w:uiPriority="67" w:unhideWhenUsed="0"/>
-    <w:lsdException w:name="Medium Grid 2 Accent 5" w:semiHidden="0" w:uiPriority="68" w:unhideWhenUsed="0"/>
-    <w:lsdException w:name="Medium Grid 3 Accent 5" w:semiHidden="0" w:uiPriority="69" w:unhideWhenUsed="0"/>
-    <w:lsdException w:name="Dark List Accent 5" w:semiHidden="0" w:uiPriority="70" w:unhideWhenUsed="0"/>
-    <w:lsdException w:name="Colorful Shading Accent 5" w:semiHidden="0" w:uiPriority="71" w:unhideWhenUsed="0"/>
-    <w:lsdException w:name="Colorful List Accent 5" w:semiHidden="0" w:uiPriority="72" w:unhideWhenUsed="0"/>
-    <w:lsdException w:name="Colorful Grid Accent 5" w:semiHidden="0" w:uiPriority="73" w:unhideWhenUsed="0"/>
-    <w:lsdException w:name="Light Shading Accent 6" w:semiHidden="0" w:uiPriority="60" w:unhideWhenUsed="0"/>
-    <w:lsdException w:name="Light List Accent 6" w:semiHidden="0" w:uiPriority="61" w:unhideWhenUsed="0"/>
-    <w:lsdException w:name="Light Grid Accent 6" w:semiHidden="0" w:uiPriority="62" w:unhideWhenUsed="0"/>
-    <w:lsdException w:name="Medium Shading 1 Accent 6" w:semiHidden="0" w:uiPriority="63" w:unhideWhenUsed="0"/>
-    <w:lsdException w:name="Medium Shading 2 Accent 6" w:semiHidden="0" w:uiPriority="64" w:unhideWhenUsed="0"/>
-    <w:lsdException w:name="Medium List 1 Accent 6" w:semiHidden="0" w:uiPriority="65" w:unhideWhenUsed="0"/>
-    <w:lsdException w:name="Medium List 2 Accent 6" w:semiHidden="0" w:uiPriority="66" w:unhideWhenUsed="0"/>
-    <w:lsdException w:name="Medium Grid 1 Accent 6" w:semiHidden="0" w:uiPriority="67" w:unhideWhenUsed="0"/>
-    <w:lsdException w:name="Medium Grid 2 Accent 6" w:semiHidden="0" w:uiPriority="68" w:unhideWhenUsed="0"/>
-    <w:lsdException w:name="Medium Grid 3 Accent 6" w:semiHidden="0" w:uiPriority="69" w:unhideWhenUsed="0"/>
-    <w:lsdException w:name="Dark List Accent 6" w:semiHidden="0" w:uiPriority="70" w:unhideWhenUsed="0"/>
-    <w:lsdException w:name="Colorful Shading Accent 6" w:semiHidden="0" w:uiPriority="71" w:unhideWhenUsed="0"/>
-    <w:lsdException w:name="Colorful List Accent 6" w:semiHidden="0" w:uiPriority="72" w:unhideWhenUsed="0"/>
-    <w:lsdException w:name="Colorful Grid Accent 6" w:semiHidden="0" w:uiPriority="73" w:unhideWhenUsed="0"/>
-    <w:lsdException w:name="Subtle Emphasis" w:semiHidden="0" w:uiPriority="19" w:unhideWhenUsed="0" w:qFormat="1"/>
-    <w:lsdException w:name="Intense Emphasis" w:semiHidden="0" w:uiPriority="21" w:unhideWhenUsed="0" w:qFormat="1"/>
-    <w:lsdException w:name="Subtle Reference" w:semiHidden="0" w:uiPriority="31" w:unhideWhenUsed="0" w:qFormat="1"/>
-    <w:lsdException w:name="Intense Reference" w:semiHidden="0" w:uiPriority="32" w:unhideWhenUsed="0" w:qFormat="1"/>
-    <w:lsdException w:name="Book Title" w:semiHidden="0" w:uiPriority="33" w:unhideWhenUsed="0" w:qFormat="1"/>
-    <w:lsdException w:name="Bibliography" w:uiPriority="37"/>
-    <w:lsdException w:name="TOC Heading" w:uiPriority="39" w:qFormat="1"/>
-  </w:latentStyles>
-  <w:style w:type="paragraph" w:default="1" w:styleId="Normal">
-    <w:name w:val="Normal"/>
-    <w:qFormat/>
-  </w:style>
-  <w:style w:type="paragraph" w:styleId="Ttulo1">
-    <w:name w:val="heading 1"/>
-    <w:basedOn w:val="Normal"/>
-    <w:next w:val="Normal"/>
-    <w:link w:val="Ttulo1Car"/>
-    <w:uiPriority w:val="9"/>
-    <w:qFormat/>
-    <w:rsid w:val="009F06FD"/>
-    <w:pPr>
-      <w:keepNext/>
-      <w:keepLines/>
-      <w:spacing w:before="240" w:after="0"/>
-      <w:outlineLvl w:val="0"/>
-    </w:pPr>
-    <w:rPr>
-      <w:rFonts w:asciiTheme="majorHAnsi" w:eastAsiaTheme="majorEastAsia" w:hAnsiTheme="majorHAnsi" w:cstheme="majorBidi"/>
-      <w:color w:val="2F5496" w:themeColor="accent1" w:themeShade="BF"/>
-      <w:sz w:val="32"/>
-      <w:szCs w:val="32"/>
-    </w:rPr>
-  </w:style>
-  <w:style w:type="paragraph" w:styleId="Ttulo2">
-    <w:name w:val="heading 2"/>
-    <w:basedOn w:val="Normal"/>
-    <w:next w:val="Normal"/>
-    <w:link w:val="Ttulo2Car"/>
-    <w:uiPriority w:val="9"/>
-    <w:unhideWhenUsed/>
-    <w:qFormat/>
-    <w:rsid w:val="00BD65B2"/>
-    <w:pPr>
-      <w:keepNext/>
-      <w:keepLines/>
-      <w:spacing w:before="40" w:after="0"/>
-      <w:outlineLvl w:val="1"/>
-    </w:pPr>
-    <w:rPr>
-      <w:rFonts w:asciiTheme="majorHAnsi" w:eastAsiaTheme="majorEastAsia" w:hAnsiTheme="majorHAnsi" w:cstheme="majorBidi"/>
-      <w:color w:val="2F5496" w:themeColor="accent1" w:themeShade="BF"/>
-      <w:sz w:val="26"/>
-      <w:szCs w:val="26"/>
-    </w:rPr>
-  </w:style>
-  <w:style w:type="paragraph" w:styleId="Ttulo3">
-    <w:name w:val="heading 3"/>
-    <w:basedOn w:val="Normal"/>
-    <w:next w:val="Normal"/>
-    <w:link w:val="Ttulo3Car"/>
-    <w:uiPriority w:val="9"/>
-    <w:unhideWhenUsed/>
-    <w:qFormat/>
-    <w:rsid w:val="00BA63EB"/>
-    <w:pPr>
-      <w:keepNext/>
-      <w:keepLines/>
-      <w:spacing w:before="40" w:after="0"/>
-      <w:outlineLvl w:val="2"/>
-    </w:pPr>
-    <w:rPr>
-      <w:rFonts w:asciiTheme="majorHAnsi" w:eastAsiaTheme="majorEastAsia" w:hAnsiTheme="majorHAnsi" w:cstheme="majorBidi"/>
-      <w:color w:val="1F3763" w:themeColor="accent1" w:themeShade="7F"/>
-      <w:sz w:val="24"/>
-      <w:szCs w:val="24"/>
-    </w:rPr>
-  </w:style>
-  <w:style w:type="character" w:default="1" w:styleId="Fuentedeprrafopredeter">
-    <w:name w:val="Default Paragraph Font"/>
-    <w:uiPriority w:val="1"/>
-    <w:semiHidden/>
-    <w:unhideWhenUsed/>
-  </w:style>
-  <w:style w:type="table" w:default="1" w:styleId="Tablanormal">
-    <w:name w:val="Normal Table"/>
-    <w:uiPriority w:val="99"/>
-    <w:semiHidden/>
-    <w:unhideWhenUsed/>
-    <w:tblPr>
-      <w:tblInd w:w="0" w:type="dxa"/>
       <w:tblCellMar>
         <w:top w:w="0" w:type="dxa"/>
         <w:left w:w="108" w:type="dxa"/>
         <w:bottom w:w="0" w:type="dxa"/>
         <w:right w:w="108" w:type="dxa"/>
       </w:tblCellMar>
-    </w:tblPr>
-  </w:style>
-  <w:style w:type="numbering" w:default="1" w:styleId="Sinlista">
-    <w:name w:val="No List"/>
-    <w:uiPriority w:val="99"/>
-    <w:semiHidden/>
-    <w:unhideWhenUsed/>
-  </w:style>
-  <w:style w:type="character" w:customStyle="1" w:styleId="Ttulo2Car">
-    <w:name w:val="Título 2 Car"/>
-    <w:basedOn w:val="Fuentedeprrafopredeter"/>
-    <w:link w:val="Ttulo2"/>
-    <w:uiPriority w:val="9"/>
-    <w:rsid w:val="00BD65B2"/>
-    <w:rPr>
-      <w:rFonts w:asciiTheme="majorHAnsi" w:eastAsiaTheme="majorEastAsia" w:hAnsiTheme="majorHAnsi" w:cstheme="majorBidi"/>
-      <w:color w:val="2F5496" w:themeColor="accent1" w:themeShade="BF"/>
-      <w:sz w:val="26"/>
-      <w:szCs w:val="26"/>
-    </w:rPr>
-  </w:style>
-  <w:style w:type="character" w:customStyle="1" w:styleId="Ttulo1Car">
-    <w:name w:val="Título 1 Car"/>
-    <w:basedOn w:val="Fuentedeprrafopredeter"/>
-    <w:link w:val="Ttulo1"/>
-    <w:uiPriority w:val="9"/>
-    <w:rsid w:val="009F06FD"/>
-    <w:rPr>
-      <w:rFonts w:asciiTheme="majorHAnsi" w:eastAsiaTheme="majorEastAsia" w:hAnsiTheme="majorHAnsi" w:cstheme="majorBidi"/>
-      <w:color w:val="2F5496" w:themeColor="accent1" w:themeShade="BF"/>
-      <w:sz w:val="32"/>
-      <w:szCs w:val="32"/>
-    </w:rPr>
-  </w:style>
-  <w:style w:type="paragraph" w:styleId="TtulodeTDC">
-    <w:name w:val="TOC Heading"/>
-    <w:basedOn w:val="Ttulo1"/>
-    <w:next w:val="Normal"/>
-    <w:uiPriority w:val="39"/>
-    <w:unhideWhenUsed/>
-    <w:qFormat/>
-    <w:rsid w:val="00975D97"/>
-    <w:pPr>
-      <w:outlineLvl w:val="9"/>
-    </w:pPr>
-    <w:rPr>
-      <w:lang w:eastAsia="es-CO"/>
-    </w:rPr>
-  </w:style>
-  <w:style w:type="paragraph" w:styleId="TDC1">
-    <w:name w:val="toc 1"/>
-    <w:basedOn w:val="Normal"/>
-    <w:next w:val="Normal"/>
-    <w:autoRedefine/>
-    <w:uiPriority w:val="39"/>
-    <w:unhideWhenUsed/>
-    <w:rsid w:val="00975D97"/>
-    <w:pPr>
-      <w:spacing w:after="100"/>
-    </w:pPr>
-  </w:style>
-  <w:style w:type="paragraph" w:styleId="TDC2">
-    <w:name w:val="toc 2"/>
-    <w:basedOn w:val="Normal"/>
-    <w:next w:val="Normal"/>
-    <w:autoRedefine/>
-    <w:uiPriority w:val="39"/>
-    <w:unhideWhenUsed/>
-    <w:rsid w:val="00975D97"/>
-    <w:pPr>
-      <w:spacing w:after="100"/>
-      <w:ind w:left="220"/>
-    </w:pPr>
-  </w:style>
-  <w:style w:type="character" w:styleId="Hipervnculo">
-    <w:name w:val="Hyperlink"/>
-    <w:basedOn w:val="Fuentedeprrafopredeter"/>
-    <w:uiPriority w:val="99"/>
-    <w:unhideWhenUsed/>
-    <w:rsid w:val="00975D97"/>
-    <w:rPr>
-      <w:color w:val="0563C1" w:themeColor="hyperlink"/>
-      <w:u w:val="single"/>
-    </w:rPr>
-  </w:style>
-  <w:style w:type="table" w:styleId="Tablaconcuadrcula">
-    <w:name w:val="Table Grid"/>
-    <w:basedOn w:val="Tablanormal"/>
-    <w:uiPriority w:val="39"/>
-    <w:rsid w:val="00FF0E2B"/>
-    <w:pPr>
-      <w:spacing w:after="0" w:line="240" w:lineRule="auto"/>
-    </w:pPr>
-    <w:tblPr>
-      <w:tblBorders>
-        <w:top w:val="single" w:sz="4" w:space="0" w:color="auto"/>
-        <w:left w:val="single" w:sz="4" w:space="0" w:color="auto"/>
-        <w:bottom w:val="single" w:sz="4" w:space="0" w:color="auto"/>
-        <w:right w:val="single" w:sz="4" w:space="0" w:color="auto"/>
-        <w:insideH w:val="single" w:sz="4" w:space="0" w:color="auto"/>
-        <w:insideV w:val="single" w:sz="4" w:space="0" w:color="auto"/>
-      </w:tblBorders>
     </w:tblPr>
   </w:style>
   <w:style w:type="character" w:customStyle="1" w:styleId="Ttulo3Car">
@@ -8030,7 +8050,7 @@
   <a:extraClrSchemeLst/>
   <a:extLst>
     <a:ext uri="{05A4C25C-085E-4340-85A3-A5531E510DB2}">
-      <thm15:themeFamily xmlns:thm15="http://schemas.microsoft.com/office/thememl/2012/main" xmlns="" name="Office Theme" id="{62F939B6-93AF-4DB8-9C6B-D6C7DFDC589F}" vid="{4A3C46E8-61CC-4603-A589-7422A47A8E4A}"/>
+      <thm15:themeFamily xmlns:thm15="http://schemas.microsoft.com/office/thememl/2012/main" name="Office Theme" id="{62F939B6-93AF-4DB8-9C6B-D6C7DFDC589F}" vid="{4A3C46E8-61CC-4603-A589-7422A47A8E4A}"/>
     </a:ext>
   </a:extLst>
 </a:theme>
@@ -8041,7 +8061,7 @@
 </file>
 
 <file path=customXml/itemProps1.xml><?xml version="1.0" encoding="utf-8"?>
-<ds:datastoreItem xmlns:ds="http://schemas.openxmlformats.org/officeDocument/2006/customXml" ds:itemID="{C2AA67A5-E098-4531-B41F-090587000EEA}">
+<ds:datastoreItem xmlns:ds="http://schemas.openxmlformats.org/officeDocument/2006/customXml" ds:itemID="{2A87510C-F0CD-4B36-BD5F-521A323B1CB2}">
   <ds:schemaRefs>
     <ds:schemaRef ds:uri="http://schemas.openxmlformats.org/officeDocument/2006/bibliography"/>
   </ds:schemaRefs>

</xml_diff>